<commit_message>
added clock anim, refactored scrolling
</commit_message>
<xml_diff>
--- a/Dokumentacja.docx
+++ b/Dokumentacja.docx
@@ -988,7 +988,6 @@
           <w:noProof/>
           <w:lang w:eastAsia="pl-PL"/>
         </w:rPr>
-        <w:lastRenderedPageBreak/>
         <w:drawing>
           <wp:inline distT="0" distB="0" distL="0" distR="0">
             <wp:extent cx="4434840" cy="3330535"/>
@@ -1101,7 +1100,6 @@
           <w:noProof/>
           <w:lang w:eastAsia="pl-PL"/>
         </w:rPr>
-        <w:lastRenderedPageBreak/>
         <w:drawing>
           <wp:inline distT="0" distB="0" distL="0" distR="0">
             <wp:extent cx="3627120" cy="2671136"/>
@@ -1151,8 +1149,6 @@
           </wp:inline>
         </w:drawing>
       </w:r>
-      <w:bookmarkStart w:id="1" w:name="_GoBack"/>
-      <w:bookmarkEnd w:id="1"/>
     </w:p>
     <w:p>
       <w:r>
@@ -1210,6 +1206,66 @@
         </w:drawing>
       </w:r>
     </w:p>
+    <w:p>
+      <w:bookmarkStart w:id="1" w:name="_GoBack"/>
+      <w:r>
+        <w:rPr>
+          <w:noProof/>
+          <w:lang w:eastAsia="pl-PL"/>
+        </w:rPr>
+        <w:drawing>
+          <wp:inline distT="0" distB="0" distL="0" distR="0">
+            <wp:extent cx="5760720" cy="4305300"/>
+            <wp:effectExtent l="0" t="0" r="0" b="0"/>
+            <wp:docPr id="8" name="Obraz 8"/>
+            <wp:cNvGraphicFramePr>
+              <a:graphicFrameLocks xmlns:a="http://schemas.openxmlformats.org/drawingml/2006/main" noChangeAspect="1"/>
+            </wp:cNvGraphicFramePr>
+            <a:graphic xmlns:a="http://schemas.openxmlformats.org/drawingml/2006/main">
+              <a:graphicData uri="http://schemas.openxmlformats.org/drawingml/2006/picture">
+                <pic:pic xmlns:pic="http://schemas.openxmlformats.org/drawingml/2006/picture">
+                  <pic:nvPicPr>
+                    <pic:cNvPr id="0" name="Picture 2"/>
+                    <pic:cNvPicPr>
+                      <a:picLocks noChangeAspect="1" noChangeArrowheads="1"/>
+                    </pic:cNvPicPr>
+                  </pic:nvPicPr>
+                  <pic:blipFill>
+                    <a:blip r:embed="rId12">
+                      <a:extLst>
+                        <a:ext uri="{28A0092B-C50C-407E-A947-70E740481C1C}">
+                          <a14:useLocalDpi xmlns:a14="http://schemas.microsoft.com/office/drawing/2010/main" val="0"/>
+                        </a:ext>
+                      </a:extLst>
+                    </a:blip>
+                    <a:srcRect/>
+                    <a:stretch>
+                      <a:fillRect/>
+                    </a:stretch>
+                  </pic:blipFill>
+                  <pic:spPr bwMode="auto">
+                    <a:xfrm>
+                      <a:off x="0" y="0"/>
+                      <a:ext cx="5760720" cy="4305300"/>
+                    </a:xfrm>
+                    <a:prstGeom prst="rect">
+                      <a:avLst/>
+                    </a:prstGeom>
+                    <a:noFill/>
+                    <a:ln>
+                      <a:noFill/>
+                    </a:ln>
+                  </pic:spPr>
+                </pic:pic>
+              </a:graphicData>
+            </a:graphic>
+          </wp:inline>
+        </w:drawing>
+      </w:r>
+      <w:bookmarkEnd w:id="1"/>
+    </w:p>
+    <w:p/>
+    <w:p/>
     <w:sectPr>
       <w:pgSz w:w="11906" w:h="16838"/>
       <w:pgMar w:top="1417" w:right="1417" w:bottom="1417" w:left="1417" w:header="708" w:footer="708" w:gutter="0"/>
@@ -2241,7 +2297,7 @@
 </file>
 
 <file path=customXml/itemProps1.xml><?xml version="1.0" encoding="utf-8"?>
-<ds:datastoreItem xmlns:ds="http://schemas.openxmlformats.org/officeDocument/2006/customXml" ds:itemID="{EEDBDF13-F452-4776-BAC6-042B4D4F1D90}">
+<ds:datastoreItem xmlns:ds="http://schemas.openxmlformats.org/officeDocument/2006/customXml" ds:itemID="{0C705558-DE7E-4D58-A152-EE94C7C97463}">
   <ds:schemaRefs>
     <ds:schemaRef ds:uri="http://schemas.openxmlformats.org/officeDocument/2006/bibliography"/>
   </ds:schemaRefs>

</xml_diff>

<commit_message>
added toolbar pull down animation
</commit_message>
<xml_diff>
--- a/Dokumentacja.docx
+++ b/Dokumentacja.docx
@@ -988,6 +988,7 @@
           <w:noProof/>
           <w:lang w:eastAsia="pl-PL"/>
         </w:rPr>
+        <w:lastRenderedPageBreak/>
         <w:drawing>
           <wp:inline distT="0" distB="0" distL="0" distR="0">
             <wp:extent cx="4434840" cy="3330535"/>
@@ -1038,62 +1039,7 @@
         </w:drawing>
       </w:r>
     </w:p>
-    <w:p>
-      <w:r>
-        <w:rPr>
-          <w:noProof/>
-          <w:lang w:eastAsia="pl-PL"/>
-        </w:rPr>
-        <w:drawing>
-          <wp:inline distT="0" distB="0" distL="0" distR="0">
-            <wp:extent cx="4526280" cy="3399206"/>
-            <wp:effectExtent l="0" t="0" r="7620" b="0"/>
-            <wp:docPr id="4" name="Obraz 4"/>
-            <wp:cNvGraphicFramePr>
-              <a:graphicFrameLocks xmlns:a="http://schemas.openxmlformats.org/drawingml/2006/main" noChangeAspect="1"/>
-            </wp:cNvGraphicFramePr>
-            <a:graphic xmlns:a="http://schemas.openxmlformats.org/drawingml/2006/main">
-              <a:graphicData uri="http://schemas.openxmlformats.org/drawingml/2006/picture">
-                <pic:pic xmlns:pic="http://schemas.openxmlformats.org/drawingml/2006/picture">
-                  <pic:nvPicPr>
-                    <pic:cNvPr id="0" name="Picture 3"/>
-                    <pic:cNvPicPr>
-                      <a:picLocks noChangeAspect="1" noChangeArrowheads="1"/>
-                    </pic:cNvPicPr>
-                  </pic:nvPicPr>
-                  <pic:blipFill>
-                    <a:blip r:embed="rId9">
-                      <a:extLst>
-                        <a:ext uri="{28A0092B-C50C-407E-A947-70E740481C1C}">
-                          <a14:useLocalDpi xmlns:a14="http://schemas.microsoft.com/office/drawing/2010/main" val="0"/>
-                        </a:ext>
-                      </a:extLst>
-                    </a:blip>
-                    <a:srcRect/>
-                    <a:stretch>
-                      <a:fillRect/>
-                    </a:stretch>
-                  </pic:blipFill>
-                  <pic:spPr bwMode="auto">
-                    <a:xfrm>
-                      <a:off x="0" y="0"/>
-                      <a:ext cx="4532689" cy="3404019"/>
-                    </a:xfrm>
-                    <a:prstGeom prst="rect">
-                      <a:avLst/>
-                    </a:prstGeom>
-                    <a:noFill/>
-                    <a:ln>
-                      <a:noFill/>
-                    </a:ln>
-                  </pic:spPr>
-                </pic:pic>
-              </a:graphicData>
-            </a:graphic>
-          </wp:inline>
-        </w:drawing>
-      </w:r>
-    </w:p>
+    <w:p/>
     <w:p>
       <w:r>
         <w:rPr>
@@ -1118,7 +1064,7 @@
                     </pic:cNvPicPr>
                   </pic:nvPicPr>
                   <pic:blipFill>
-                    <a:blip r:embed="rId10">
+                    <a:blip r:embed="rId9">
                       <a:extLst>
                         <a:ext uri="{28A0092B-C50C-407E-A947-70E740481C1C}">
                           <a14:useLocalDpi xmlns:a14="http://schemas.microsoft.com/office/drawing/2010/main" val="0"/>
@@ -1156,6 +1102,7 @@
           <w:noProof/>
           <w:lang w:eastAsia="pl-PL"/>
         </w:rPr>
+        <w:lastRenderedPageBreak/>
         <w:drawing>
           <wp:inline distT="0" distB="0" distL="0" distR="0">
             <wp:extent cx="3680460" cy="2727960"/>
@@ -1174,7 +1121,7 @@
                     </pic:cNvPicPr>
                   </pic:nvPicPr>
                   <pic:blipFill>
-                    <a:blip r:embed="rId11">
+                    <a:blip r:embed="rId10">
                       <a:extLst>
                         <a:ext uri="{28A0092B-C50C-407E-A947-70E740481C1C}">
                           <a14:useLocalDpi xmlns:a14="http://schemas.microsoft.com/office/drawing/2010/main" val="0"/>
@@ -1207,7 +1154,6 @@
       </w:r>
     </w:p>
     <w:p>
-      <w:bookmarkStart w:id="1" w:name="_GoBack"/>
       <w:r>
         <w:rPr>
           <w:noProof/>
@@ -1231,7 +1177,7 @@
                     </pic:cNvPicPr>
                   </pic:nvPicPr>
                   <pic:blipFill>
-                    <a:blip r:embed="rId12">
+                    <a:blip r:embed="rId11">
                       <a:extLst>
                         <a:ext uri="{28A0092B-C50C-407E-A947-70E740481C1C}">
                           <a14:useLocalDpi xmlns:a14="http://schemas.microsoft.com/office/drawing/2010/main" val="0"/>
@@ -1262,10 +1208,123 @@
           </wp:inline>
         </w:drawing>
       </w:r>
+    </w:p>
+    <w:p/>
+    <w:p>
+      <w:r>
+        <w:rPr>
+          <w:noProof/>
+          <w:lang w:eastAsia="pl-PL"/>
+        </w:rPr>
+        <w:lastRenderedPageBreak/>
+        <w:drawing>
+          <wp:inline distT="0" distB="0" distL="0" distR="0">
+            <wp:extent cx="5753100" cy="4290060"/>
+            <wp:effectExtent l="0" t="0" r="0" b="0"/>
+            <wp:docPr id="5" name="Obraz 5"/>
+            <wp:cNvGraphicFramePr>
+              <a:graphicFrameLocks xmlns:a="http://schemas.openxmlformats.org/drawingml/2006/main" noChangeAspect="1"/>
+            </wp:cNvGraphicFramePr>
+            <a:graphic xmlns:a="http://schemas.openxmlformats.org/drawingml/2006/main">
+              <a:graphicData uri="http://schemas.openxmlformats.org/drawingml/2006/picture">
+                <pic:pic xmlns:pic="http://schemas.openxmlformats.org/drawingml/2006/picture">
+                  <pic:nvPicPr>
+                    <pic:cNvPr id="0" name="Picture 2"/>
+                    <pic:cNvPicPr>
+                      <a:picLocks noChangeAspect="1" noChangeArrowheads="1"/>
+                    </pic:cNvPicPr>
+                  </pic:nvPicPr>
+                  <pic:blipFill>
+                    <a:blip r:embed="rId12">
+                      <a:extLst>
+                        <a:ext uri="{28A0092B-C50C-407E-A947-70E740481C1C}">
+                          <a14:useLocalDpi xmlns:a14="http://schemas.microsoft.com/office/drawing/2010/main" val="0"/>
+                        </a:ext>
+                      </a:extLst>
+                    </a:blip>
+                    <a:srcRect/>
+                    <a:stretch>
+                      <a:fillRect/>
+                    </a:stretch>
+                  </pic:blipFill>
+                  <pic:spPr bwMode="auto">
+                    <a:xfrm>
+                      <a:off x="0" y="0"/>
+                      <a:ext cx="5753100" cy="4290060"/>
+                    </a:xfrm>
+                    <a:prstGeom prst="rect">
+                      <a:avLst/>
+                    </a:prstGeom>
+                    <a:noFill/>
+                    <a:ln>
+                      <a:noFill/>
+                    </a:ln>
+                  </pic:spPr>
+                </pic:pic>
+              </a:graphicData>
+            </a:graphic>
+          </wp:inline>
+        </w:drawing>
+      </w:r>
+    </w:p>
+    <w:p>
+      <w:bookmarkStart w:id="1" w:name="_GoBack"/>
+      <w:r>
+        <w:rPr>
+          <w:noProof/>
+          <w:lang w:eastAsia="pl-PL"/>
+        </w:rPr>
+        <w:drawing>
+          <wp:inline distT="0" distB="0" distL="0" distR="0">
+            <wp:extent cx="5753100" cy="4290060"/>
+            <wp:effectExtent l="0" t="0" r="0" b="0"/>
+            <wp:docPr id="9" name="Obraz 9"/>
+            <wp:cNvGraphicFramePr>
+              <a:graphicFrameLocks xmlns:a="http://schemas.openxmlformats.org/drawingml/2006/main" noChangeAspect="1"/>
+            </wp:cNvGraphicFramePr>
+            <a:graphic xmlns:a="http://schemas.openxmlformats.org/drawingml/2006/main">
+              <a:graphicData uri="http://schemas.openxmlformats.org/drawingml/2006/picture">
+                <pic:pic xmlns:pic="http://schemas.openxmlformats.org/drawingml/2006/picture">
+                  <pic:nvPicPr>
+                    <pic:cNvPr id="0" name="Picture 3"/>
+                    <pic:cNvPicPr>
+                      <a:picLocks noChangeAspect="1" noChangeArrowheads="1"/>
+                    </pic:cNvPicPr>
+                  </pic:nvPicPr>
+                  <pic:blipFill>
+                    <a:blip r:embed="rId13">
+                      <a:extLst>
+                        <a:ext uri="{28A0092B-C50C-407E-A947-70E740481C1C}">
+                          <a14:useLocalDpi xmlns:a14="http://schemas.microsoft.com/office/drawing/2010/main" val="0"/>
+                        </a:ext>
+                      </a:extLst>
+                    </a:blip>
+                    <a:srcRect/>
+                    <a:stretch>
+                      <a:fillRect/>
+                    </a:stretch>
+                  </pic:blipFill>
+                  <pic:spPr bwMode="auto">
+                    <a:xfrm>
+                      <a:off x="0" y="0"/>
+                      <a:ext cx="5753100" cy="4290060"/>
+                    </a:xfrm>
+                    <a:prstGeom prst="rect">
+                      <a:avLst/>
+                    </a:prstGeom>
+                    <a:noFill/>
+                    <a:ln>
+                      <a:noFill/>
+                    </a:ln>
+                  </pic:spPr>
+                </pic:pic>
+              </a:graphicData>
+            </a:graphic>
+          </wp:inline>
+        </w:drawing>
+      </w:r>
       <w:bookmarkEnd w:id="1"/>
     </w:p>
-    <w:p/>
-    <w:p/>
     <w:sectPr>
       <w:pgSz w:w="11906" w:h="16838"/>
       <w:pgMar w:top="1417" w:right="1417" w:bottom="1417" w:left="1417" w:header="708" w:footer="708" w:gutter="0"/>
@@ -2297,7 +2356,7 @@
 </file>
 
 <file path=customXml/itemProps1.xml><?xml version="1.0" encoding="utf-8"?>
-<ds:datastoreItem xmlns:ds="http://schemas.openxmlformats.org/officeDocument/2006/customXml" ds:itemID="{0C705558-DE7E-4D58-A152-EE94C7C97463}">
+<ds:datastoreItem xmlns:ds="http://schemas.openxmlformats.org/officeDocument/2006/customXml" ds:itemID="{2277E789-FDE6-4D8A-9B7E-D3473125F88A}">
   <ds:schemaRefs>
     <ds:schemaRef ds:uri="http://schemas.openxmlformats.org/officeDocument/2006/bibliography"/>
   </ds:schemaRefs>

</xml_diff>

<commit_message>
added gadgets, icons, toolbar wings
</commit_message>
<xml_diff>
--- a/Dokumentacja.docx
+++ b/Dokumentacja.docx
@@ -1268,7 +1268,6 @@
       </w:r>
     </w:p>
     <w:p>
-      <w:bookmarkStart w:id="1" w:name="_GoBack"/>
       <w:r>
         <w:rPr>
           <w:noProof/>
@@ -1323,8 +1322,205 @@
           </wp:inline>
         </w:drawing>
       </w:r>
+    </w:p>
+    <w:p/>
+    <w:p>
+      <w:pPr>
+        <w:pStyle w:val="Nagwek1"/>
+      </w:pPr>
+      <w:r>
+        <w:t>Kalendarz</w:t>
+      </w:r>
+    </w:p>
+    <w:p>
+      <w:pPr>
+        <w:pStyle w:val="Nagwek2"/>
+      </w:pPr>
+      <w:proofErr w:type="spellStart"/>
+      <w:r>
+        <w:t>Backend</w:t>
+      </w:r>
+      <w:proofErr w:type="spellEnd"/>
+    </w:p>
+    <w:p>
+      <w:r>
+        <w:t xml:space="preserve">Kalendarz na </w:t>
+      </w:r>
+      <w:proofErr w:type="spellStart"/>
+      <w:r>
+        <w:t>bac</w:t>
+      </w:r>
+      <w:r>
+        <w:t>kendzie</w:t>
+      </w:r>
+      <w:proofErr w:type="spellEnd"/>
+      <w:r>
+        <w:t xml:space="preserve"> może używać </w:t>
+      </w:r>
+      <w:proofErr w:type="spellStart"/>
+      <w:r>
+        <w:t>datetime</w:t>
+      </w:r>
+      <w:proofErr w:type="spellEnd"/>
+      <w:r>
+        <w:t xml:space="preserve"> do</w:t>
+      </w:r>
+      <w:r>
+        <w:t xml:space="preserve">  iterowania przez dni w miesiącu</w:t>
+      </w:r>
+    </w:p>
+    <w:p>
+      <w:r>
+        <w:t xml:space="preserve">Lista dwuwymiarowa gdzie </w:t>
+      </w:r>
+      <w:proofErr w:type="spellStart"/>
+      <w:r>
+        <w:t>calendar_matrix</w:t>
+      </w:r>
+      <w:proofErr w:type="spellEnd"/>
+      <w:r>
+        <w:t>[x][y] gdzie:</w:t>
+      </w:r>
+    </w:p>
+    <w:p>
+      <w:pPr>
+        <w:pStyle w:val="Akapitzlist"/>
+        <w:numPr>
+          <w:ilvl w:val="0"/>
+          <w:numId w:val="3"/>
+        </w:numPr>
+      </w:pPr>
+      <w:r>
+        <w:t>X – strona kalendarza (1</w:t>
+      </w:r>
+      <w:r>
+        <w:t>1</w:t>
+      </w:r>
+      <w:r>
+        <w:t>)</w:t>
+      </w:r>
+    </w:p>
+    <w:p>
+      <w:pPr>
+        <w:pStyle w:val="Akapitzlist"/>
+        <w:numPr>
+          <w:ilvl w:val="0"/>
+          <w:numId w:val="3"/>
+        </w:numPr>
+      </w:pPr>
+      <w:r>
+        <w:t>Y- ilość dni na stronie kalendarza (3</w:t>
+      </w:r>
+      <w:r>
+        <w:t>5</w:t>
+      </w:r>
+      <w:bookmarkStart w:id="1" w:name="_GoBack"/>
       <w:bookmarkEnd w:id="1"/>
-    </w:p>
+      <w:r>
+        <w:t>)</w:t>
+      </w:r>
+    </w:p>
+    <w:p/>
+    <w:p>
+      <w:pPr>
+        <w:pStyle w:val="Nagwek2"/>
+      </w:pPr>
+      <w:proofErr w:type="spellStart"/>
+      <w:r>
+        <w:t>Frontend</w:t>
+      </w:r>
+      <w:proofErr w:type="spellEnd"/>
+    </w:p>
+    <w:p>
+      <w:r>
+        <w:t xml:space="preserve">Wyświetlanie kalendarza za pomocą jednego elementu tekstowego. Tekst będzie wyświetlał stronę z </w:t>
+      </w:r>
+      <w:proofErr w:type="spellStart"/>
+      <w:r>
+        <w:t>calendar_matrix</w:t>
+      </w:r>
+      <w:proofErr w:type="spellEnd"/>
+      <w:r>
+        <w:t>. Odległości między dniami muszą zgadzać się z grafiką kalendarza.</w:t>
+      </w:r>
+    </w:p>
+    <w:p>
+      <w:proofErr w:type="spellStart"/>
+      <w:r>
+        <w:t>Calendar-text</w:t>
+      </w:r>
+      <w:proofErr w:type="spellEnd"/>
+      <w:r>
+        <w:t xml:space="preserve"> = </w:t>
+      </w:r>
+      <w:proofErr w:type="spellStart"/>
+      <w:r>
+        <w:t>to_string</w:t>
+      </w:r>
+      <w:proofErr w:type="spellEnd"/>
+      <w:r>
+        <w:t>(matrix[x])</w:t>
+      </w:r>
+    </w:p>
+    <w:p>
+      <w:r>
+        <w:t xml:space="preserve">X musi być monitorowane w obiekcie </w:t>
+      </w:r>
+      <w:proofErr w:type="spellStart"/>
+      <w:r>
+        <w:t>calendar</w:t>
+      </w:r>
+      <w:proofErr w:type="spellEnd"/>
+      <w:r>
+        <w:t xml:space="preserve"> jako obecna strona. </w:t>
+      </w:r>
+    </w:p>
+    <w:p>
+      <w:r>
+        <w:t xml:space="preserve">X = </w:t>
+      </w:r>
+      <w:proofErr w:type="spellStart"/>
+      <w:r>
+        <w:t>current_page</w:t>
+      </w:r>
+      <w:proofErr w:type="spellEnd"/>
+    </w:p>
+    <w:p>
+      <w:r>
+        <w:t>Pytania:</w:t>
+      </w:r>
+    </w:p>
+    <w:p>
+      <w:r>
+        <w:t xml:space="preserve">Jak stworzyć </w:t>
+      </w:r>
+      <w:proofErr w:type="spellStart"/>
+      <w:r>
+        <w:t>calendar_text</w:t>
+      </w:r>
+      <w:proofErr w:type="spellEnd"/>
+      <w:r>
+        <w:t xml:space="preserve"> z </w:t>
+      </w:r>
+      <w:proofErr w:type="spellStart"/>
+      <w:r>
+        <w:t>calendar_matrix</w:t>
+      </w:r>
+      <w:proofErr w:type="spellEnd"/>
+      <w:r>
+        <w:t>[</w:t>
+      </w:r>
+      <w:proofErr w:type="spellStart"/>
+      <w:r>
+        <w:t>current_page</w:t>
+      </w:r>
+      <w:proofErr w:type="spellEnd"/>
+      <w:r>
+        <w:t>]?</w:t>
+      </w:r>
+    </w:p>
+    <w:p/>
+    <w:p/>
     <w:sectPr>
       <w:pgSz w:w="11906" w:h="16838"/>
       <w:pgMar w:top="1417" w:right="1417" w:bottom="1417" w:left="1417" w:header="708" w:footer="708" w:gutter="0"/>
@@ -1338,6 +1534,119 @@
 <file path=word/numbering.xml><?xml version="1.0" encoding="utf-8"?>
 <w:numbering xmlns:wpc="http://schemas.microsoft.com/office/word/2010/wordprocessingCanvas" xmlns:cx="http://schemas.microsoft.com/office/drawing/2014/chartex" xmlns:mc="http://schemas.openxmlformats.org/markup-compatibility/2006" xmlns:o="urn:schemas-microsoft-com:office:office" xmlns:r="http://schemas.openxmlformats.org/officeDocument/2006/relationships" xmlns:m="http://schemas.openxmlformats.org/officeDocument/2006/math" xmlns:v="urn:schemas-microsoft-com:vml" xmlns:wp14="http://schemas.microsoft.com/office/word/2010/wordprocessingDrawing" xmlns:wp="http://schemas.openxmlformats.org/drawingml/2006/wordprocessingDrawing" xmlns:w10="urn:schemas-microsoft-com:office:word" xmlns:w="http://schemas.openxmlformats.org/wordprocessingml/2006/main" xmlns:w14="http://schemas.microsoft.com/office/word/2010/wordml" xmlns:w15="http://schemas.microsoft.com/office/word/2012/wordml" xmlns:w16se="http://schemas.microsoft.com/office/word/2015/wordml/symex" xmlns:wpg="http://schemas.microsoft.com/office/word/2010/wordprocessingGroup" xmlns:wpi="http://schemas.microsoft.com/office/word/2010/wordprocessingInk" xmlns:wne="http://schemas.microsoft.com/office/word/2006/wordml" xmlns:wps="http://schemas.microsoft.com/office/word/2010/wordprocessingShape" mc:Ignorable="w14 w15 w16se wp14">
   <w:abstractNum w:abstractNumId="0" w15:restartNumberingAfterBreak="0">
+    <w:nsid w:val="07725C28"/>
+    <w:multiLevelType w:val="hybridMultilevel"/>
+    <w:tmpl w:val="7F22B670"/>
+    <w:lvl w:ilvl="0" w:tplc="04150001">
+      <w:start w:val="1"/>
+      <w:numFmt w:val="bullet"/>
+      <w:lvlText w:val=""/>
+      <w:lvlJc w:val="left"/>
+      <w:pPr>
+        <w:ind w:left="720" w:hanging="360"/>
+      </w:pPr>
+      <w:rPr>
+        <w:rFonts w:ascii="Symbol" w:hAnsi="Symbol" w:hint="default"/>
+      </w:rPr>
+    </w:lvl>
+    <w:lvl w:ilvl="1" w:tplc="04150003" w:tentative="1">
+      <w:start w:val="1"/>
+      <w:numFmt w:val="bullet"/>
+      <w:lvlText w:val="o"/>
+      <w:lvlJc w:val="left"/>
+      <w:pPr>
+        <w:ind w:left="1440" w:hanging="360"/>
+      </w:pPr>
+      <w:rPr>
+        <w:rFonts w:ascii="Courier New" w:hAnsi="Courier New" w:cs="Courier New" w:hint="default"/>
+      </w:rPr>
+    </w:lvl>
+    <w:lvl w:ilvl="2" w:tplc="04150005" w:tentative="1">
+      <w:start w:val="1"/>
+      <w:numFmt w:val="bullet"/>
+      <w:lvlText w:val=""/>
+      <w:lvlJc w:val="left"/>
+      <w:pPr>
+        <w:ind w:left="2160" w:hanging="360"/>
+      </w:pPr>
+      <w:rPr>
+        <w:rFonts w:ascii="Wingdings" w:hAnsi="Wingdings" w:hint="default"/>
+      </w:rPr>
+    </w:lvl>
+    <w:lvl w:ilvl="3" w:tplc="04150001" w:tentative="1">
+      <w:start w:val="1"/>
+      <w:numFmt w:val="bullet"/>
+      <w:lvlText w:val=""/>
+      <w:lvlJc w:val="left"/>
+      <w:pPr>
+        <w:ind w:left="2880" w:hanging="360"/>
+      </w:pPr>
+      <w:rPr>
+        <w:rFonts w:ascii="Symbol" w:hAnsi="Symbol" w:hint="default"/>
+      </w:rPr>
+    </w:lvl>
+    <w:lvl w:ilvl="4" w:tplc="04150003" w:tentative="1">
+      <w:start w:val="1"/>
+      <w:numFmt w:val="bullet"/>
+      <w:lvlText w:val="o"/>
+      <w:lvlJc w:val="left"/>
+      <w:pPr>
+        <w:ind w:left="3600" w:hanging="360"/>
+      </w:pPr>
+      <w:rPr>
+        <w:rFonts w:ascii="Courier New" w:hAnsi="Courier New" w:cs="Courier New" w:hint="default"/>
+      </w:rPr>
+    </w:lvl>
+    <w:lvl w:ilvl="5" w:tplc="04150005" w:tentative="1">
+      <w:start w:val="1"/>
+      <w:numFmt w:val="bullet"/>
+      <w:lvlText w:val=""/>
+      <w:lvlJc w:val="left"/>
+      <w:pPr>
+        <w:ind w:left="4320" w:hanging="360"/>
+      </w:pPr>
+      <w:rPr>
+        <w:rFonts w:ascii="Wingdings" w:hAnsi="Wingdings" w:hint="default"/>
+      </w:rPr>
+    </w:lvl>
+    <w:lvl w:ilvl="6" w:tplc="04150001" w:tentative="1">
+      <w:start w:val="1"/>
+      <w:numFmt w:val="bullet"/>
+      <w:lvlText w:val=""/>
+      <w:lvlJc w:val="left"/>
+      <w:pPr>
+        <w:ind w:left="5040" w:hanging="360"/>
+      </w:pPr>
+      <w:rPr>
+        <w:rFonts w:ascii="Symbol" w:hAnsi="Symbol" w:hint="default"/>
+      </w:rPr>
+    </w:lvl>
+    <w:lvl w:ilvl="7" w:tplc="04150003" w:tentative="1">
+      <w:start w:val="1"/>
+      <w:numFmt w:val="bullet"/>
+      <w:lvlText w:val="o"/>
+      <w:lvlJc w:val="left"/>
+      <w:pPr>
+        <w:ind w:left="5760" w:hanging="360"/>
+      </w:pPr>
+      <w:rPr>
+        <w:rFonts w:ascii="Courier New" w:hAnsi="Courier New" w:cs="Courier New" w:hint="default"/>
+      </w:rPr>
+    </w:lvl>
+    <w:lvl w:ilvl="8" w:tplc="04150005" w:tentative="1">
+      <w:start w:val="1"/>
+      <w:numFmt w:val="bullet"/>
+      <w:lvlText w:val=""/>
+      <w:lvlJc w:val="left"/>
+      <w:pPr>
+        <w:ind w:left="6480" w:hanging="360"/>
+      </w:pPr>
+      <w:rPr>
+        <w:rFonts w:ascii="Wingdings" w:hAnsi="Wingdings" w:hint="default"/>
+      </w:rPr>
+    </w:lvl>
+  </w:abstractNum>
+  <w:abstractNum w:abstractNumId="1" w15:restartNumberingAfterBreak="0">
     <w:nsid w:val="1D975260"/>
     <w:multiLevelType w:val="hybridMultilevel"/>
     <w:tmpl w:val="B658F45E"/>
@@ -1426,7 +1735,7 @@
       </w:pPr>
     </w:lvl>
   </w:abstractNum>
-  <w:abstractNum w:abstractNumId="1" w15:restartNumberingAfterBreak="0">
+  <w:abstractNum w:abstractNumId="2" w15:restartNumberingAfterBreak="0">
     <w:nsid w:val="6D454ACD"/>
     <w:multiLevelType w:val="hybridMultilevel"/>
     <w:tmpl w:val="DF36B826"/>
@@ -1540,10 +1849,13 @@
     </w:lvl>
   </w:abstractNum>
   <w:num w:numId="1">
-    <w:abstractNumId w:val="0"/>
+    <w:abstractNumId w:val="1"/>
   </w:num>
   <w:num w:numId="2">
-    <w:abstractNumId w:val="1"/>
+    <w:abstractNumId w:val="2"/>
+  </w:num>
+  <w:num w:numId="3">
+    <w:abstractNumId w:val="0"/>
   </w:num>
 </w:numbering>
 </file>
@@ -2356,7 +2668,7 @@
 </file>
 
 <file path=customXml/itemProps1.xml><?xml version="1.0" encoding="utf-8"?>
-<ds:datastoreItem xmlns:ds="http://schemas.openxmlformats.org/officeDocument/2006/customXml" ds:itemID="{2277E789-FDE6-4D8A-9B7E-D3473125F88A}">
+<ds:datastoreItem xmlns:ds="http://schemas.openxmlformats.org/officeDocument/2006/customXml" ds:itemID="{46583C3E-418A-46BD-8763-B3747628ECF8}">
   <ds:schemaRefs>
     <ds:schemaRef ds:uri="http://schemas.openxmlformats.org/officeDocument/2006/bibliography"/>
   </ds:schemaRefs>

</xml_diff>

<commit_message>
created calendar with marker
</commit_message>
<xml_diff>
--- a/Dokumentacja.docx
+++ b/Dokumentacja.docx
@@ -1414,111 +1414,760 @@
       <w:r>
         <w:t>5</w:t>
       </w:r>
+      <w:r>
+        <w:t>)</w:t>
+      </w:r>
+    </w:p>
+    <w:p/>
+    <w:p>
+      <w:pPr>
+        <w:pStyle w:val="Nagwek2"/>
+      </w:pPr>
+      <w:proofErr w:type="spellStart"/>
+      <w:r>
+        <w:t>Frontend</w:t>
+      </w:r>
+      <w:proofErr w:type="spellEnd"/>
+    </w:p>
+    <w:p>
+      <w:r>
+        <w:t xml:space="preserve">Wyświetlanie kalendarza za pomocą jednego elementu tekstowego. Tekst będzie wyświetlał stronę z </w:t>
+      </w:r>
+      <w:proofErr w:type="spellStart"/>
+      <w:r>
+        <w:t>calendar_matrix</w:t>
+      </w:r>
+      <w:proofErr w:type="spellEnd"/>
+      <w:r>
+        <w:t>. Odległości między dniami muszą zgadzać się z grafiką kalendarza.</w:t>
+      </w:r>
+    </w:p>
+    <w:p>
+      <w:proofErr w:type="spellStart"/>
+      <w:r>
+        <w:t>Calendar-text</w:t>
+      </w:r>
+      <w:proofErr w:type="spellEnd"/>
+      <w:r>
+        <w:t xml:space="preserve"> = </w:t>
+      </w:r>
+      <w:proofErr w:type="spellStart"/>
+      <w:r>
+        <w:t>to_string</w:t>
+      </w:r>
+      <w:proofErr w:type="spellEnd"/>
+      <w:r>
+        <w:t>(matrix[x])</w:t>
+      </w:r>
+    </w:p>
+    <w:p>
+      <w:r>
+        <w:t xml:space="preserve">X musi być monitorowane w obiekcie </w:t>
+      </w:r>
+      <w:proofErr w:type="spellStart"/>
+      <w:r>
+        <w:t>calendar</w:t>
+      </w:r>
+      <w:proofErr w:type="spellEnd"/>
+      <w:r>
+        <w:t xml:space="preserve"> jako obecna strona. </w:t>
+      </w:r>
+    </w:p>
+    <w:p>
+      <w:r>
+        <w:t xml:space="preserve">X = </w:t>
+      </w:r>
+      <w:proofErr w:type="spellStart"/>
+      <w:r>
+        <w:t>current_page</w:t>
+      </w:r>
+      <w:proofErr w:type="spellEnd"/>
+    </w:p>
+    <w:p>
+      <w:r>
+        <w:t>Pytania:</w:t>
+      </w:r>
+    </w:p>
+    <w:p>
+      <w:r>
+        <w:t xml:space="preserve">Jak stworzyć </w:t>
+      </w:r>
+      <w:proofErr w:type="spellStart"/>
+      <w:r>
+        <w:t>calendar_text</w:t>
+      </w:r>
+      <w:proofErr w:type="spellEnd"/>
+      <w:r>
+        <w:t xml:space="preserve"> z </w:t>
+      </w:r>
+      <w:proofErr w:type="spellStart"/>
+      <w:r>
+        <w:t>calendar_matrix</w:t>
+      </w:r>
+      <w:proofErr w:type="spellEnd"/>
+      <w:r>
+        <w:t>[</w:t>
+      </w:r>
+      <w:proofErr w:type="spellStart"/>
+      <w:r>
+        <w:t>current_page</w:t>
+      </w:r>
+      <w:proofErr w:type="spellEnd"/>
+      <w:r>
+        <w:t>]?</w:t>
+      </w:r>
+    </w:p>
+    <w:p>
+      <w:r>
+        <w:t>Jak wyświetlić obecny dzień kalendarzu?</w:t>
+      </w:r>
+    </w:p>
+    <w:p>
+      <w:r>
+        <w:t xml:space="preserve">Kalendarz we front endzie to tylko kwadratowy Surface, gdzie każda kratka jest równomiernie oddalona od siebie. W kwestii </w:t>
+      </w:r>
+      <w:proofErr w:type="spellStart"/>
+      <w:r>
+        <w:t>przesiunięcia</w:t>
+      </w:r>
+      <w:proofErr w:type="spellEnd"/>
+      <w:r>
+        <w:t xml:space="preserve"> markera może pomagać </w:t>
+      </w:r>
+      <w:proofErr w:type="spellStart"/>
+      <w:r>
+        <w:t>calendar_matrix</w:t>
+      </w:r>
+      <w:proofErr w:type="spellEnd"/>
+      <w:r>
+        <w:t xml:space="preserve"> oraz </w:t>
+      </w:r>
+      <w:proofErr w:type="spellStart"/>
+      <w:r>
+        <w:t>current_day</w:t>
+      </w:r>
+      <w:proofErr w:type="spellEnd"/>
+      <w:r>
+        <w:t xml:space="preserve">. </w:t>
+      </w:r>
+    </w:p>
+    <w:p>
+      <w:r>
+        <w:t xml:space="preserve">Pozycja markera musi być obliczana w funkcji która przyjmuje </w:t>
+      </w:r>
+      <w:proofErr w:type="spellStart"/>
+      <w:r>
+        <w:t>current_day</w:t>
+      </w:r>
+      <w:proofErr w:type="spellEnd"/>
+      <w:r>
+        <w:t xml:space="preserve"> i matrix i zwraca pozycję markera. </w:t>
+      </w:r>
+    </w:p>
+    <w:p>
+      <w:pPr>
+        <w:pStyle w:val="Nagwek3"/>
+      </w:pPr>
+      <w:r>
+        <w:t>Jak uzyskać pozycję markera dla określonego dnia?</w:t>
+      </w:r>
+    </w:p>
+    <w:p>
+      <w:pPr>
+        <w:pStyle w:val="Nagwek4"/>
+      </w:pPr>
+      <w:r>
+        <w:t>Pomysł 1</w:t>
+      </w:r>
+    </w:p>
+    <w:p>
+      <w:r>
+        <w:t>Marker porusza się 7 razy w prawo na raz w dół i raz w lewo. Jest siedem dni w tygodniu</w:t>
+      </w:r>
+    </w:p>
+    <w:p>
+      <w:pPr>
+        <w:jc w:val="center"/>
+      </w:pPr>
+      <w:r>
+        <w:rPr>
+          <w:noProof/>
+          <w:lang w:eastAsia="pl-PL"/>
+        </w:rPr>
+        <w:drawing>
+          <wp:inline distT="0" distB="0" distL="0" distR="0">
+            <wp:extent cx="2701925" cy="1975485"/>
+            <wp:effectExtent l="0" t="0" r="3175" b="5715"/>
+            <wp:docPr id="4" name="Obraz 4"/>
+            <wp:cNvGraphicFramePr>
+              <a:graphicFrameLocks xmlns:a="http://schemas.openxmlformats.org/drawingml/2006/main" noChangeAspect="1"/>
+            </wp:cNvGraphicFramePr>
+            <a:graphic xmlns:a="http://schemas.openxmlformats.org/drawingml/2006/main">
+              <a:graphicData uri="http://schemas.openxmlformats.org/drawingml/2006/picture">
+                <pic:pic xmlns:pic="http://schemas.openxmlformats.org/drawingml/2006/picture">
+                  <pic:nvPicPr>
+                    <pic:cNvPr id="0" name="Picture 3"/>
+                    <pic:cNvPicPr>
+                      <a:picLocks noChangeAspect="1" noChangeArrowheads="1"/>
+                    </pic:cNvPicPr>
+                  </pic:nvPicPr>
+                  <pic:blipFill>
+                    <a:blip r:embed="rId14">
+                      <a:extLst>
+                        <a:ext uri="{28A0092B-C50C-407E-A947-70E740481C1C}">
+                          <a14:useLocalDpi xmlns:a14="http://schemas.microsoft.com/office/drawing/2010/main" val="0"/>
+                        </a:ext>
+                      </a:extLst>
+                    </a:blip>
+                    <a:srcRect/>
+                    <a:stretch>
+                      <a:fillRect/>
+                    </a:stretch>
+                  </pic:blipFill>
+                  <pic:spPr bwMode="auto">
+                    <a:xfrm>
+                      <a:off x="0" y="0"/>
+                      <a:ext cx="2701925" cy="1975485"/>
+                    </a:xfrm>
+                    <a:prstGeom prst="rect">
+                      <a:avLst/>
+                    </a:prstGeom>
+                    <a:noFill/>
+                    <a:ln>
+                      <a:noFill/>
+                    </a:ln>
+                  </pic:spPr>
+                </pic:pic>
+              </a:graphicData>
+            </a:graphic>
+          </wp:inline>
+        </w:drawing>
+      </w:r>
+    </w:p>
+    <w:p>
+      <w:r>
+        <w:t xml:space="preserve">Bierzemy </w:t>
+      </w:r>
+      <w:proofErr w:type="spellStart"/>
+      <w:r>
+        <w:t>calendar_matrix</w:t>
+      </w:r>
+      <w:proofErr w:type="spellEnd"/>
+      <w:r>
+        <w:t>, podajemy obecny dzień w miesiącu (</w:t>
+      </w:r>
+      <w:proofErr w:type="spellStart"/>
+      <w:r>
+        <w:t>current_day_month</w:t>
+      </w:r>
+      <w:proofErr w:type="spellEnd"/>
+      <w:r>
+        <w:t>) i uzyskujemy:</w:t>
+      </w:r>
+    </w:p>
+    <w:p>
+      <w:r>
+        <w:lastRenderedPageBreak/>
+        <w:t xml:space="preserve">- %7 = dzień w tygodniu; x </w:t>
+      </w:r>
+      <w:proofErr w:type="spellStart"/>
+      <w:r>
+        <w:t>axis</w:t>
+      </w:r>
+      <w:proofErr w:type="spellEnd"/>
+    </w:p>
+    <w:p>
+      <w:r>
+        <w:t xml:space="preserve">- /7 </w:t>
+      </w:r>
+      <w:proofErr w:type="spellStart"/>
+      <w:r>
+        <w:t>zaokr</w:t>
+      </w:r>
+      <w:proofErr w:type="spellEnd"/>
+      <w:r>
+        <w:t xml:space="preserve">. W dół = tydzień; y </w:t>
+      </w:r>
+      <w:proofErr w:type="spellStart"/>
+      <w:r>
+        <w:t>axis</w:t>
+      </w:r>
+      <w:proofErr w:type="spellEnd"/>
+    </w:p>
+    <w:p/>
+    <w:p>
+      <w:r>
+        <w:t>Albo:</w:t>
+      </w:r>
+    </w:p>
+    <w:p>
+      <w:r>
+        <w:t xml:space="preserve">Zamiast </w:t>
+      </w:r>
+      <w:proofErr w:type="spellStart"/>
+      <w:r>
+        <w:t>current_day</w:t>
+      </w:r>
+      <w:proofErr w:type="spellEnd"/>
+      <w:r>
+        <w:t xml:space="preserve"> mamy </w:t>
+      </w:r>
+      <w:proofErr w:type="spellStart"/>
+      <w:r>
+        <w:t>current_date</w:t>
+      </w:r>
+      <w:proofErr w:type="spellEnd"/>
+      <w:r>
+        <w:t xml:space="preserve">, który określa obecną datę w </w:t>
+      </w:r>
+      <w:proofErr w:type="spellStart"/>
+      <w:r>
+        <w:t>datetime</w:t>
+      </w:r>
+      <w:proofErr w:type="spellEnd"/>
+      <w:r>
+        <w:t>. Dzięki temu możemy:</w:t>
+      </w:r>
+    </w:p>
+    <w:p>
+      <w:r>
+        <w:t xml:space="preserve">- wyciągnąć dzień tygodnia; x </w:t>
+      </w:r>
+      <w:proofErr w:type="spellStart"/>
+      <w:r>
+        <w:t>axis</w:t>
+      </w:r>
+      <w:proofErr w:type="spellEnd"/>
+    </w:p>
+    <w:p>
+      <w:r>
+        <w:t xml:space="preserve">- wyciągnąć tydzień; y </w:t>
+      </w:r>
+      <w:proofErr w:type="spellStart"/>
+      <w:r>
+        <w:t>axis</w:t>
+      </w:r>
+      <w:proofErr w:type="spellEnd"/>
+    </w:p>
+    <w:p>
+      <w:r>
+        <w:t>Ten pomysł nie działa ponieważ nie bierze pod uwagę przesunięcia od którego zaczyna każda strona kalendarza.</w:t>
+      </w:r>
+    </w:p>
+    <w:p>
+      <w:pPr>
+        <w:pStyle w:val="Nagwek4"/>
+      </w:pPr>
+      <w:r>
+        <w:t>Pomysł 2</w:t>
+      </w:r>
+    </w:p>
+    <w:p>
+      <w:r>
+        <w:t xml:space="preserve">Przeszukać </w:t>
+      </w:r>
+      <w:proofErr w:type="spellStart"/>
+      <w:r>
+        <w:t>calendar_matrix</w:t>
+      </w:r>
+      <w:proofErr w:type="spellEnd"/>
+      <w:r>
+        <w:t>[</w:t>
+      </w:r>
+      <w:proofErr w:type="spellStart"/>
+      <w:r>
+        <w:t>current_page</w:t>
+      </w:r>
+      <w:proofErr w:type="spellEnd"/>
+      <w:r>
+        <w:t>] w poszukiwaniu indeksu pierwszej jedynki. Następnie do tego indek</w:t>
+      </w:r>
+      <w:r>
+        <w:t xml:space="preserve">su dodajemy </w:t>
+      </w:r>
+      <w:proofErr w:type="spellStart"/>
+      <w:r>
+        <w:t>current_day_month</w:t>
+      </w:r>
+      <w:proofErr w:type="spellEnd"/>
+      <w:r>
+        <w:t xml:space="preserve"> i:</w:t>
+      </w:r>
+    </w:p>
+    <w:p>
+      <w:r>
+        <w:t>- %7 =</w:t>
+      </w:r>
+      <w:r>
+        <w:t xml:space="preserve"> x </w:t>
+      </w:r>
+      <w:proofErr w:type="spellStart"/>
+      <w:r>
+        <w:t>axis</w:t>
+      </w:r>
+      <w:proofErr w:type="spellEnd"/>
+    </w:p>
+    <w:p>
+      <w:r>
+        <w:t xml:space="preserve">- /7 </w:t>
+      </w:r>
+      <w:proofErr w:type="spellStart"/>
+      <w:r>
+        <w:t>zaokr</w:t>
+      </w:r>
+      <w:proofErr w:type="spellEnd"/>
+      <w:r>
+        <w:t xml:space="preserve">. W dół = y </w:t>
+      </w:r>
+      <w:proofErr w:type="spellStart"/>
+      <w:r>
+        <w:t>axis</w:t>
+      </w:r>
+      <w:proofErr w:type="spellEnd"/>
+    </w:p>
+    <w:p>
+      <w:pPr>
+        <w:rPr>
+          <w:rFonts w:cstheme="minorHAnsi"/>
+        </w:rPr>
+      </w:pPr>
+    </w:p>
+    <w:p>
+      <w:pPr>
+        <w:pStyle w:val="Nagwek4"/>
+      </w:pPr>
+      <w:r>
+        <w:t>Pomysł 3</w:t>
+      </w:r>
+    </w:p>
+    <w:p>
+      <w:pPr>
+        <w:rPr>
+          <w:rFonts w:cstheme="minorHAnsi"/>
+          <w:bCs/>
+          <w:color w:val="0D0D0D"/>
+          <w:sz w:val="21"/>
+          <w:szCs w:val="21"/>
+          <w:shd w:val="clear" w:color="auto" w:fill="FFFFFF"/>
+        </w:rPr>
+      </w:pPr>
       <w:bookmarkStart w:id="1" w:name="_GoBack"/>
+      <w:proofErr w:type="spellStart"/>
+      <w:r>
+        <w:rPr>
+          <w:rFonts w:cstheme="minorHAnsi"/>
+          <w:bCs/>
+          <w:color w:val="0D0D0D"/>
+          <w:sz w:val="21"/>
+          <w:szCs w:val="21"/>
+          <w:shd w:val="clear" w:color="auto" w:fill="FFFFFF"/>
+        </w:rPr>
+        <w:t>datetime.date</w:t>
+      </w:r>
+      <w:proofErr w:type="spellEnd"/>
+      <w:r>
+        <w:rPr>
+          <w:rFonts w:cstheme="minorHAnsi"/>
+          <w:bCs/>
+          <w:color w:val="0D0D0D"/>
+          <w:sz w:val="21"/>
+          <w:szCs w:val="21"/>
+          <w:shd w:val="clear" w:color="auto" w:fill="FFFFFF"/>
+        </w:rPr>
+        <w:t xml:space="preserve">(2024, </w:t>
+      </w:r>
+      <w:proofErr w:type="spellStart"/>
+      <w:r>
+        <w:rPr>
+          <w:rFonts w:cstheme="minorHAnsi"/>
+          <w:bCs/>
+          <w:color w:val="0D0D0D"/>
+          <w:sz w:val="21"/>
+          <w:szCs w:val="21"/>
+          <w:shd w:val="clear" w:color="auto" w:fill="FFFFFF"/>
+        </w:rPr>
+        <w:t>month</w:t>
+      </w:r>
+      <w:proofErr w:type="spellEnd"/>
+      <w:r>
+        <w:rPr>
+          <w:rFonts w:cstheme="minorHAnsi"/>
+          <w:bCs/>
+          <w:color w:val="0D0D0D"/>
+          <w:sz w:val="21"/>
+          <w:szCs w:val="21"/>
+          <w:shd w:val="clear" w:color="auto" w:fill="FFFFFF"/>
+        </w:rPr>
+        <w:t>, 1).</w:t>
+      </w:r>
+      <w:proofErr w:type="spellStart"/>
+      <w:r>
+        <w:rPr>
+          <w:rFonts w:cstheme="minorHAnsi"/>
+          <w:bCs/>
+          <w:color w:val="0D0D0D"/>
+          <w:sz w:val="21"/>
+          <w:szCs w:val="21"/>
+          <w:shd w:val="clear" w:color="auto" w:fill="FFFFFF"/>
+        </w:rPr>
+        <w:t>weekday</w:t>
+      </w:r>
+      <w:proofErr w:type="spellEnd"/>
+      <w:r>
+        <w:rPr>
+          <w:rFonts w:cstheme="minorHAnsi"/>
+          <w:bCs/>
+          <w:color w:val="0D0D0D"/>
+          <w:sz w:val="21"/>
+          <w:szCs w:val="21"/>
+          <w:shd w:val="clear" w:color="auto" w:fill="FFFFFF"/>
+        </w:rPr>
+        <w:t>()</w:t>
+      </w:r>
+      <w:r>
+        <w:rPr>
+          <w:rFonts w:cstheme="minorHAnsi"/>
+          <w:bCs/>
+          <w:color w:val="0D0D0D"/>
+          <w:sz w:val="21"/>
+          <w:szCs w:val="21"/>
+          <w:shd w:val="clear" w:color="auto" w:fill="FFFFFF"/>
+        </w:rPr>
+        <w:t xml:space="preserve"> </w:t>
+      </w:r>
       <w:bookmarkEnd w:id="1"/>
       <w:r>
-        <w:t>)</w:t>
+        <w:rPr>
+          <w:rFonts w:cstheme="minorHAnsi"/>
+          <w:bCs/>
+          <w:color w:val="0D0D0D"/>
+          <w:sz w:val="21"/>
+          <w:szCs w:val="21"/>
+          <w:shd w:val="clear" w:color="auto" w:fill="FFFFFF"/>
+        </w:rPr>
+        <w:t>zwraca pierwszy dzień tygodnia w miesiącu</w:t>
+      </w:r>
+      <w:r>
+        <w:rPr>
+          <w:rFonts w:cstheme="minorHAnsi"/>
+          <w:bCs/>
+          <w:color w:val="0D0D0D"/>
+          <w:sz w:val="21"/>
+          <w:szCs w:val="21"/>
+          <w:shd w:val="clear" w:color="auto" w:fill="FFFFFF"/>
+        </w:rPr>
+        <w:t xml:space="preserve">, potrzebny jest </w:t>
+      </w:r>
+      <w:proofErr w:type="spellStart"/>
+      <w:r>
+        <w:rPr>
+          <w:rFonts w:cstheme="minorHAnsi"/>
+          <w:bCs/>
+          <w:color w:val="0D0D0D"/>
+          <w:sz w:val="21"/>
+          <w:szCs w:val="21"/>
+          <w:shd w:val="clear" w:color="auto" w:fill="FFFFFF"/>
+        </w:rPr>
+        <w:t>page_marker</w:t>
+      </w:r>
+      <w:proofErr w:type="spellEnd"/>
+      <w:r>
+        <w:rPr>
+          <w:rFonts w:cstheme="minorHAnsi"/>
+          <w:bCs/>
+          <w:color w:val="0D0D0D"/>
+          <w:sz w:val="21"/>
+          <w:szCs w:val="21"/>
+          <w:shd w:val="clear" w:color="auto" w:fill="FFFFFF"/>
+        </w:rPr>
+        <w:t xml:space="preserve"> który będzie posiadał </w:t>
+      </w:r>
+      <w:proofErr w:type="spellStart"/>
+      <w:r>
+        <w:rPr>
+          <w:rFonts w:cstheme="minorHAnsi"/>
+          <w:bCs/>
+          <w:color w:val="0D0D0D"/>
+          <w:sz w:val="21"/>
+          <w:szCs w:val="21"/>
+          <w:shd w:val="clear" w:color="auto" w:fill="FFFFFF"/>
+        </w:rPr>
+        <w:t>tuple</w:t>
+      </w:r>
+      <w:proofErr w:type="spellEnd"/>
+      <w:r>
+        <w:rPr>
+          <w:rFonts w:cstheme="minorHAnsi"/>
+          <w:bCs/>
+          <w:color w:val="0D0D0D"/>
+          <w:sz w:val="21"/>
+          <w:szCs w:val="21"/>
+          <w:shd w:val="clear" w:color="auto" w:fill="FFFFFF"/>
+        </w:rPr>
+        <w:t xml:space="preserve"> 7 na 5, na </w:t>
+      </w:r>
+      <w:proofErr w:type="spellStart"/>
+      <w:r>
+        <w:rPr>
+          <w:rFonts w:cstheme="minorHAnsi"/>
+          <w:bCs/>
+          <w:color w:val="0D0D0D"/>
+          <w:sz w:val="21"/>
+          <w:szCs w:val="21"/>
+          <w:shd w:val="clear" w:color="auto" w:fill="FFFFFF"/>
+        </w:rPr>
+        <w:t>podst</w:t>
+      </w:r>
+      <w:proofErr w:type="spellEnd"/>
+      <w:r>
+        <w:rPr>
+          <w:rFonts w:cstheme="minorHAnsi"/>
+          <w:bCs/>
+          <w:color w:val="0D0D0D"/>
+          <w:sz w:val="21"/>
+          <w:szCs w:val="21"/>
+          <w:shd w:val="clear" w:color="auto" w:fill="FFFFFF"/>
+        </w:rPr>
+        <w:t xml:space="preserve"> tego </w:t>
+      </w:r>
+      <w:proofErr w:type="spellStart"/>
+      <w:r>
+        <w:rPr>
+          <w:rFonts w:cstheme="minorHAnsi"/>
+          <w:bCs/>
+          <w:color w:val="0D0D0D"/>
+          <w:sz w:val="21"/>
+          <w:szCs w:val="21"/>
+          <w:shd w:val="clear" w:color="auto" w:fill="FFFFFF"/>
+        </w:rPr>
+        <w:t>page</w:t>
+      </w:r>
+      <w:proofErr w:type="spellEnd"/>
+      <w:r>
+        <w:rPr>
+          <w:rFonts w:cstheme="minorHAnsi"/>
+          <w:bCs/>
+          <w:color w:val="0D0D0D"/>
+          <w:sz w:val="21"/>
+          <w:szCs w:val="21"/>
+          <w:shd w:val="clear" w:color="auto" w:fill="FFFFFF"/>
+        </w:rPr>
+        <w:t xml:space="preserve"> marker będzie ustalana pozycja x i y markera</w:t>
+      </w:r>
+      <w:r>
+        <w:rPr>
+          <w:rFonts w:cstheme="minorHAnsi"/>
+          <w:bCs/>
+          <w:color w:val="0D0D0D"/>
+          <w:sz w:val="21"/>
+          <w:szCs w:val="21"/>
+          <w:shd w:val="clear" w:color="auto" w:fill="FFFFFF"/>
+        </w:rPr>
+        <w:t>.</w:t>
+      </w:r>
+    </w:p>
+    <w:p>
+      <w:pPr>
+        <w:rPr>
+          <w:rFonts w:cstheme="minorHAnsi"/>
+        </w:rPr>
+      </w:pPr>
+      <w:r>
+        <w:rPr>
+          <w:rFonts w:cstheme="minorHAnsi"/>
+          <w:bCs/>
+          <w:color w:val="0D0D0D"/>
+          <w:sz w:val="21"/>
+          <w:szCs w:val="21"/>
+          <w:shd w:val="clear" w:color="auto" w:fill="FFFFFF"/>
+        </w:rPr>
+        <w:t>Podczas zmiany miesiąca będzie naliczany offset</w:t>
+      </w:r>
+      <w:r>
+        <w:rPr>
+          <w:rFonts w:cstheme="minorHAnsi"/>
+          <w:bCs/>
+          <w:color w:val="0D0D0D"/>
+          <w:sz w:val="21"/>
+          <w:szCs w:val="21"/>
+          <w:shd w:val="clear" w:color="auto" w:fill="FFFFFF"/>
+        </w:rPr>
+        <w:t xml:space="preserve"> </w:t>
+      </w:r>
+      <w:proofErr w:type="spellStart"/>
+      <w:r>
+        <w:rPr>
+          <w:rFonts w:cstheme="minorHAnsi"/>
+          <w:bCs/>
+          <w:color w:val="0D0D0D"/>
+          <w:sz w:val="21"/>
+          <w:szCs w:val="21"/>
+          <w:shd w:val="clear" w:color="auto" w:fill="FFFFFF"/>
+        </w:rPr>
+        <w:t>datetime.date</w:t>
+      </w:r>
+      <w:proofErr w:type="spellEnd"/>
+      <w:r>
+        <w:rPr>
+          <w:rFonts w:cstheme="minorHAnsi"/>
+          <w:bCs/>
+          <w:color w:val="0D0D0D"/>
+          <w:sz w:val="21"/>
+          <w:szCs w:val="21"/>
+          <w:shd w:val="clear" w:color="auto" w:fill="FFFFFF"/>
+        </w:rPr>
+        <w:t xml:space="preserve">(2024, </w:t>
+      </w:r>
+      <w:proofErr w:type="spellStart"/>
+      <w:r>
+        <w:rPr>
+          <w:rFonts w:cstheme="minorHAnsi"/>
+          <w:bCs/>
+          <w:color w:val="0D0D0D"/>
+          <w:sz w:val="21"/>
+          <w:szCs w:val="21"/>
+          <w:shd w:val="clear" w:color="auto" w:fill="FFFFFF"/>
+        </w:rPr>
+        <w:t>month</w:t>
+      </w:r>
+      <w:proofErr w:type="spellEnd"/>
+      <w:r>
+        <w:rPr>
+          <w:rFonts w:cstheme="minorHAnsi"/>
+          <w:bCs/>
+          <w:color w:val="0D0D0D"/>
+          <w:sz w:val="21"/>
+          <w:szCs w:val="21"/>
+          <w:shd w:val="clear" w:color="auto" w:fill="FFFFFF"/>
+        </w:rPr>
+        <w:t>, 1).</w:t>
+      </w:r>
+      <w:proofErr w:type="spellStart"/>
+      <w:r>
+        <w:rPr>
+          <w:rFonts w:cstheme="minorHAnsi"/>
+          <w:bCs/>
+          <w:color w:val="0D0D0D"/>
+          <w:sz w:val="21"/>
+          <w:szCs w:val="21"/>
+          <w:shd w:val="clear" w:color="auto" w:fill="FFFFFF"/>
+        </w:rPr>
+        <w:t>weekday</w:t>
+      </w:r>
+      <w:proofErr w:type="spellEnd"/>
+      <w:r>
+        <w:rPr>
+          <w:rFonts w:cstheme="minorHAnsi"/>
+          <w:bCs/>
+          <w:color w:val="0D0D0D"/>
+          <w:sz w:val="21"/>
+          <w:szCs w:val="21"/>
+          <w:shd w:val="clear" w:color="auto" w:fill="FFFFFF"/>
+        </w:rPr>
+        <w:t>()</w:t>
       </w:r>
     </w:p>
     <w:p/>
-    <w:p>
-      <w:pPr>
-        <w:pStyle w:val="Nagwek2"/>
-      </w:pPr>
-      <w:proofErr w:type="spellStart"/>
-      <w:r>
-        <w:t>Frontend</w:t>
-      </w:r>
-      <w:proofErr w:type="spellEnd"/>
-    </w:p>
-    <w:p>
-      <w:r>
-        <w:t xml:space="preserve">Wyświetlanie kalendarza za pomocą jednego elementu tekstowego. Tekst będzie wyświetlał stronę z </w:t>
-      </w:r>
-      <w:proofErr w:type="spellStart"/>
-      <w:r>
-        <w:t>calendar_matrix</w:t>
-      </w:r>
-      <w:proofErr w:type="spellEnd"/>
-      <w:r>
-        <w:t>. Odległości między dniami muszą zgadzać się z grafiką kalendarza.</w:t>
-      </w:r>
-    </w:p>
-    <w:p>
-      <w:proofErr w:type="spellStart"/>
-      <w:r>
-        <w:t>Calendar-text</w:t>
-      </w:r>
-      <w:proofErr w:type="spellEnd"/>
-      <w:r>
-        <w:t xml:space="preserve"> = </w:t>
-      </w:r>
-      <w:proofErr w:type="spellStart"/>
-      <w:r>
-        <w:t>to_string</w:t>
-      </w:r>
-      <w:proofErr w:type="spellEnd"/>
-      <w:r>
-        <w:t>(matrix[x])</w:t>
-      </w:r>
-    </w:p>
-    <w:p>
-      <w:r>
-        <w:t xml:space="preserve">X musi być monitorowane w obiekcie </w:t>
-      </w:r>
-      <w:proofErr w:type="spellStart"/>
-      <w:r>
-        <w:t>calendar</w:t>
-      </w:r>
-      <w:proofErr w:type="spellEnd"/>
-      <w:r>
-        <w:t xml:space="preserve"> jako obecna strona. </w:t>
-      </w:r>
-    </w:p>
-    <w:p>
-      <w:r>
-        <w:t xml:space="preserve">X = </w:t>
-      </w:r>
-      <w:proofErr w:type="spellStart"/>
-      <w:r>
-        <w:t>current_page</w:t>
-      </w:r>
-      <w:proofErr w:type="spellEnd"/>
-    </w:p>
-    <w:p>
-      <w:r>
-        <w:t>Pytania:</w:t>
-      </w:r>
-    </w:p>
-    <w:p>
-      <w:r>
-        <w:t xml:space="preserve">Jak stworzyć </w:t>
-      </w:r>
-      <w:proofErr w:type="spellStart"/>
-      <w:r>
-        <w:t>calendar_text</w:t>
-      </w:r>
-      <w:proofErr w:type="spellEnd"/>
-      <w:r>
-        <w:t xml:space="preserve"> z </w:t>
-      </w:r>
-      <w:proofErr w:type="spellStart"/>
-      <w:r>
-        <w:t>calendar_matrix</w:t>
-      </w:r>
-      <w:proofErr w:type="spellEnd"/>
-      <w:r>
-        <w:t>[</w:t>
-      </w:r>
-      <w:proofErr w:type="spellStart"/>
-      <w:r>
-        <w:t>current_page</w:t>
-      </w:r>
-      <w:proofErr w:type="spellEnd"/>
-      <w:r>
-        <w:t>]?</w:t>
-      </w:r>
-    </w:p>
     <w:p/>
     <w:p/>
     <w:sectPr>
@@ -2253,6 +2902,7 @@
   <w:style w:type="paragraph" w:default="1" w:styleId="Normalny">
     <w:name w:val="Normal"/>
     <w:qFormat/>
+    <w:rsid w:val="005F2652"/>
   </w:style>
   <w:style w:type="paragraph" w:styleId="Nagwek1">
     <w:name w:val="heading 1"/>
@@ -2295,6 +2945,50 @@
       <w:color w:val="2E74B5" w:themeColor="accent1" w:themeShade="BF"/>
       <w:sz w:val="26"/>
       <w:szCs w:val="26"/>
+    </w:rPr>
+  </w:style>
+  <w:style w:type="paragraph" w:styleId="Nagwek3">
+    <w:name w:val="heading 3"/>
+    <w:basedOn w:val="Normalny"/>
+    <w:next w:val="Normalny"/>
+    <w:link w:val="Nagwek3Znak"/>
+    <w:uiPriority w:val="9"/>
+    <w:unhideWhenUsed/>
+    <w:qFormat/>
+    <w:rsid w:val="00593BCF"/>
+    <w:pPr>
+      <w:keepNext/>
+      <w:keepLines/>
+      <w:spacing w:before="40" w:after="0"/>
+      <w:outlineLvl w:val="2"/>
+    </w:pPr>
+    <w:rPr>
+      <w:rFonts w:asciiTheme="majorHAnsi" w:eastAsiaTheme="majorEastAsia" w:hAnsiTheme="majorHAnsi" w:cstheme="majorBidi"/>
+      <w:color w:val="1F4D78" w:themeColor="accent1" w:themeShade="7F"/>
+      <w:sz w:val="24"/>
+      <w:szCs w:val="24"/>
+    </w:rPr>
+  </w:style>
+  <w:style w:type="paragraph" w:styleId="Nagwek4">
+    <w:name w:val="heading 4"/>
+    <w:basedOn w:val="Normalny"/>
+    <w:next w:val="Normalny"/>
+    <w:link w:val="Nagwek4Znak"/>
+    <w:uiPriority w:val="9"/>
+    <w:unhideWhenUsed/>
+    <w:qFormat/>
+    <w:rsid w:val="00593BCF"/>
+    <w:pPr>
+      <w:keepNext/>
+      <w:keepLines/>
+      <w:spacing w:before="40" w:after="0"/>
+      <w:outlineLvl w:val="3"/>
+    </w:pPr>
+    <w:rPr>
+      <w:rFonts w:asciiTheme="majorHAnsi" w:eastAsiaTheme="majorEastAsia" w:hAnsiTheme="majorHAnsi" w:cstheme="majorBidi"/>
+      <w:i/>
+      <w:iCs/>
+      <w:color w:val="2E74B5" w:themeColor="accent1" w:themeShade="BF"/>
     </w:rPr>
   </w:style>
   <w:style w:type="character" w:default="1" w:styleId="Domylnaczcionkaakapitu">
@@ -2397,6 +3091,32 @@
       <w:color w:val="2E74B5" w:themeColor="accent1" w:themeShade="BF"/>
       <w:sz w:val="26"/>
       <w:szCs w:val="26"/>
+    </w:rPr>
+  </w:style>
+  <w:style w:type="character" w:customStyle="1" w:styleId="Nagwek3Znak">
+    <w:name w:val="Nagłówek 3 Znak"/>
+    <w:basedOn w:val="Domylnaczcionkaakapitu"/>
+    <w:link w:val="Nagwek3"/>
+    <w:uiPriority w:val="9"/>
+    <w:rsid w:val="00593BCF"/>
+    <w:rPr>
+      <w:rFonts w:asciiTheme="majorHAnsi" w:eastAsiaTheme="majorEastAsia" w:hAnsiTheme="majorHAnsi" w:cstheme="majorBidi"/>
+      <w:color w:val="1F4D78" w:themeColor="accent1" w:themeShade="7F"/>
+      <w:sz w:val="24"/>
+      <w:szCs w:val="24"/>
+    </w:rPr>
+  </w:style>
+  <w:style w:type="character" w:customStyle="1" w:styleId="Nagwek4Znak">
+    <w:name w:val="Nagłówek 4 Znak"/>
+    <w:basedOn w:val="Domylnaczcionkaakapitu"/>
+    <w:link w:val="Nagwek4"/>
+    <w:uiPriority w:val="9"/>
+    <w:rsid w:val="00593BCF"/>
+    <w:rPr>
+      <w:rFonts w:asciiTheme="majorHAnsi" w:eastAsiaTheme="majorEastAsia" w:hAnsiTheme="majorHAnsi" w:cstheme="majorBidi"/>
+      <w:i/>
+      <w:iCs/>
+      <w:color w:val="2E74B5" w:themeColor="accent1" w:themeShade="BF"/>
     </w:rPr>
   </w:style>
 </w:styles>
@@ -2668,7 +3388,7 @@
 </file>
 
 <file path=customXml/itemProps1.xml><?xml version="1.0" encoding="utf-8"?>
-<ds:datastoreItem xmlns:ds="http://schemas.openxmlformats.org/officeDocument/2006/customXml" ds:itemID="{46583C3E-418A-46BD-8763-B3747628ECF8}">
+<ds:datastoreItem xmlns:ds="http://schemas.openxmlformats.org/officeDocument/2006/customXml" ds:itemID="{C2CF13C3-76D7-494A-B19E-9D203040947F}">
   <ds:schemaRefs>
     <ds:schemaRef ds:uri="http://schemas.openxmlformats.org/officeDocument/2006/bibliography"/>
   </ds:schemaRefs>

</xml_diff>

<commit_message>
redone the interface, introduced InterfaceElement class, moved all interface interaction to InterfaceService
</commit_message>
<xml_diff>
--- a/Dokumentacja.docx
+++ b/Dokumentacja.docx
@@ -40,7 +40,9 @@
               <w:tab w:val="right" w:leader="dot" w:pos="9062"/>
             </w:tabs>
             <w:rPr>
+              <w:rFonts w:eastAsiaTheme="minorEastAsia"/>
               <w:noProof/>
+              <w:lang w:eastAsia="pl-PL"/>
             </w:rPr>
           </w:pPr>
           <w:r>
@@ -52,7 +54,7 @@
           <w:r>
             <w:fldChar w:fldCharType="separate"/>
           </w:r>
-          <w:hyperlink w:anchor="_Toc165547851" w:history="1">
+          <w:hyperlink w:anchor="_Toc185510704" w:history="1">
             <w:r>
               <w:rPr>
                 <w:rStyle w:val="Hipercze"/>
@@ -79,7 +81,7 @@
                 <w:noProof/>
                 <w:webHidden/>
               </w:rPr>
-              <w:instrText xml:space="preserve"> PAGEREF _Toc165547851 \h </w:instrText>
+              <w:instrText xml:space="preserve"> PAGEREF _Toc185510704 \h </w:instrText>
             </w:r>
             <w:r>
               <w:rPr>
@@ -100,6 +102,488 @@
                 <w:webHidden/>
               </w:rPr>
               <w:t>1</w:t>
+            </w:r>
+            <w:r>
+              <w:rPr>
+                <w:noProof/>
+                <w:webHidden/>
+              </w:rPr>
+              <w:fldChar w:fldCharType="end"/>
+            </w:r>
+          </w:hyperlink>
+        </w:p>
+        <w:p>
+          <w:pPr>
+            <w:pStyle w:val="Spistreci2"/>
+            <w:tabs>
+              <w:tab w:val="right" w:leader="dot" w:pos="9062"/>
+            </w:tabs>
+            <w:rPr>
+              <w:noProof/>
+            </w:rPr>
+          </w:pPr>
+          <w:hyperlink w:anchor="_Toc185510705" w:history="1">
+            <w:r>
+              <w:rPr>
+                <w:rStyle w:val="Hipercze"/>
+                <w:noProof/>
+              </w:rPr>
+              <w:t>Jak employee moze poruszac sie po piętrach?</w:t>
+            </w:r>
+            <w:r>
+              <w:rPr>
+                <w:noProof/>
+                <w:webHidden/>
+              </w:rPr>
+              <w:tab/>
+            </w:r>
+            <w:r>
+              <w:rPr>
+                <w:noProof/>
+                <w:webHidden/>
+              </w:rPr>
+              <w:fldChar w:fldCharType="begin"/>
+            </w:r>
+            <w:r>
+              <w:rPr>
+                <w:noProof/>
+                <w:webHidden/>
+              </w:rPr>
+              <w:instrText xml:space="preserve"> PAGEREF _Toc185510705 \h </w:instrText>
+            </w:r>
+            <w:r>
+              <w:rPr>
+                <w:noProof/>
+                <w:webHidden/>
+              </w:rPr>
+            </w:r>
+            <w:r>
+              <w:rPr>
+                <w:noProof/>
+                <w:webHidden/>
+              </w:rPr>
+              <w:fldChar w:fldCharType="separate"/>
+            </w:r>
+            <w:r>
+              <w:rPr>
+                <w:noProof/>
+                <w:webHidden/>
+              </w:rPr>
+              <w:t>1</w:t>
+            </w:r>
+            <w:r>
+              <w:rPr>
+                <w:noProof/>
+                <w:webHidden/>
+              </w:rPr>
+              <w:fldChar w:fldCharType="end"/>
+            </w:r>
+          </w:hyperlink>
+        </w:p>
+        <w:p>
+          <w:pPr>
+            <w:pStyle w:val="Spistreci1"/>
+            <w:tabs>
+              <w:tab w:val="right" w:leader="dot" w:pos="9062"/>
+            </w:tabs>
+            <w:rPr>
+              <w:rFonts w:eastAsiaTheme="minorEastAsia"/>
+              <w:noProof/>
+              <w:lang w:eastAsia="pl-PL"/>
+            </w:rPr>
+          </w:pPr>
+          <w:hyperlink w:anchor="_Toc185510706" w:history="1">
+            <w:r>
+              <w:rPr>
+                <w:rStyle w:val="Hipercze"/>
+                <w:noProof/>
+              </w:rPr>
+              <w:t>Okna interfejsu</w:t>
+            </w:r>
+            <w:r>
+              <w:rPr>
+                <w:noProof/>
+                <w:webHidden/>
+              </w:rPr>
+              <w:tab/>
+            </w:r>
+            <w:r>
+              <w:rPr>
+                <w:noProof/>
+                <w:webHidden/>
+              </w:rPr>
+              <w:fldChar w:fldCharType="begin"/>
+            </w:r>
+            <w:r>
+              <w:rPr>
+                <w:noProof/>
+                <w:webHidden/>
+              </w:rPr>
+              <w:instrText xml:space="preserve"> PAGEREF _Toc185510706 \h </w:instrText>
+            </w:r>
+            <w:r>
+              <w:rPr>
+                <w:noProof/>
+                <w:webHidden/>
+              </w:rPr>
+            </w:r>
+            <w:r>
+              <w:rPr>
+                <w:noProof/>
+                <w:webHidden/>
+              </w:rPr>
+              <w:fldChar w:fldCharType="separate"/>
+            </w:r>
+            <w:r>
+              <w:rPr>
+                <w:noProof/>
+                <w:webHidden/>
+              </w:rPr>
+              <w:t>2</w:t>
+            </w:r>
+            <w:r>
+              <w:rPr>
+                <w:noProof/>
+                <w:webHidden/>
+              </w:rPr>
+              <w:fldChar w:fldCharType="end"/>
+            </w:r>
+          </w:hyperlink>
+        </w:p>
+        <w:p>
+          <w:pPr>
+            <w:pStyle w:val="Spistreci1"/>
+            <w:tabs>
+              <w:tab w:val="right" w:leader="dot" w:pos="9062"/>
+            </w:tabs>
+            <w:rPr>
+              <w:rFonts w:eastAsiaTheme="minorEastAsia"/>
+              <w:noProof/>
+              <w:lang w:eastAsia="pl-PL"/>
+            </w:rPr>
+          </w:pPr>
+          <w:hyperlink w:anchor="_Toc185510707" w:history="1">
+            <w:r>
+              <w:rPr>
+                <w:rStyle w:val="Hipercze"/>
+                <w:noProof/>
+              </w:rPr>
+              <w:t>Kalendarz</w:t>
+            </w:r>
+            <w:r>
+              <w:rPr>
+                <w:noProof/>
+                <w:webHidden/>
+              </w:rPr>
+              <w:tab/>
+            </w:r>
+            <w:r>
+              <w:rPr>
+                <w:noProof/>
+                <w:webHidden/>
+              </w:rPr>
+              <w:fldChar w:fldCharType="begin"/>
+            </w:r>
+            <w:r>
+              <w:rPr>
+                <w:noProof/>
+                <w:webHidden/>
+              </w:rPr>
+              <w:instrText xml:space="preserve"> PAGEREF _Toc185510707 \h </w:instrText>
+            </w:r>
+            <w:r>
+              <w:rPr>
+                <w:noProof/>
+                <w:webHidden/>
+              </w:rPr>
+            </w:r>
+            <w:r>
+              <w:rPr>
+                <w:noProof/>
+                <w:webHidden/>
+              </w:rPr>
+              <w:fldChar w:fldCharType="separate"/>
+            </w:r>
+            <w:r>
+              <w:rPr>
+                <w:noProof/>
+                <w:webHidden/>
+              </w:rPr>
+              <w:t>7</w:t>
+            </w:r>
+            <w:r>
+              <w:rPr>
+                <w:noProof/>
+                <w:webHidden/>
+              </w:rPr>
+              <w:fldChar w:fldCharType="end"/>
+            </w:r>
+          </w:hyperlink>
+        </w:p>
+        <w:p>
+          <w:pPr>
+            <w:pStyle w:val="Spistreci2"/>
+            <w:tabs>
+              <w:tab w:val="right" w:leader="dot" w:pos="9062"/>
+            </w:tabs>
+            <w:rPr>
+              <w:noProof/>
+            </w:rPr>
+          </w:pPr>
+          <w:hyperlink w:anchor="_Toc185510708" w:history="1">
+            <w:r>
+              <w:rPr>
+                <w:rStyle w:val="Hipercze"/>
+                <w:noProof/>
+              </w:rPr>
+              <w:t>Backend</w:t>
+            </w:r>
+            <w:r>
+              <w:rPr>
+                <w:noProof/>
+                <w:webHidden/>
+              </w:rPr>
+              <w:tab/>
+            </w:r>
+            <w:r>
+              <w:rPr>
+                <w:noProof/>
+                <w:webHidden/>
+              </w:rPr>
+              <w:fldChar w:fldCharType="begin"/>
+            </w:r>
+            <w:r>
+              <w:rPr>
+                <w:noProof/>
+                <w:webHidden/>
+              </w:rPr>
+              <w:instrText xml:space="preserve"> PAGEREF _Toc185510708 \h </w:instrText>
+            </w:r>
+            <w:r>
+              <w:rPr>
+                <w:noProof/>
+                <w:webHidden/>
+              </w:rPr>
+            </w:r>
+            <w:r>
+              <w:rPr>
+                <w:noProof/>
+                <w:webHidden/>
+              </w:rPr>
+              <w:fldChar w:fldCharType="separate"/>
+            </w:r>
+            <w:r>
+              <w:rPr>
+                <w:noProof/>
+                <w:webHidden/>
+              </w:rPr>
+              <w:t>7</w:t>
+            </w:r>
+            <w:r>
+              <w:rPr>
+                <w:noProof/>
+                <w:webHidden/>
+              </w:rPr>
+              <w:fldChar w:fldCharType="end"/>
+            </w:r>
+          </w:hyperlink>
+        </w:p>
+        <w:p>
+          <w:pPr>
+            <w:pStyle w:val="Spistreci2"/>
+            <w:tabs>
+              <w:tab w:val="right" w:leader="dot" w:pos="9062"/>
+            </w:tabs>
+            <w:rPr>
+              <w:noProof/>
+            </w:rPr>
+          </w:pPr>
+          <w:hyperlink w:anchor="_Toc185510709" w:history="1">
+            <w:r>
+              <w:rPr>
+                <w:rStyle w:val="Hipercze"/>
+                <w:noProof/>
+              </w:rPr>
+              <w:t>Frontend</w:t>
+            </w:r>
+            <w:r>
+              <w:rPr>
+                <w:noProof/>
+                <w:webHidden/>
+              </w:rPr>
+              <w:tab/>
+            </w:r>
+            <w:r>
+              <w:rPr>
+                <w:noProof/>
+                <w:webHidden/>
+              </w:rPr>
+              <w:fldChar w:fldCharType="begin"/>
+            </w:r>
+            <w:r>
+              <w:rPr>
+                <w:noProof/>
+                <w:webHidden/>
+              </w:rPr>
+              <w:instrText xml:space="preserve"> PAGEREF _Toc185510709 \h </w:instrText>
+            </w:r>
+            <w:r>
+              <w:rPr>
+                <w:noProof/>
+                <w:webHidden/>
+              </w:rPr>
+            </w:r>
+            <w:r>
+              <w:rPr>
+                <w:noProof/>
+                <w:webHidden/>
+              </w:rPr>
+              <w:fldChar w:fldCharType="separate"/>
+            </w:r>
+            <w:r>
+              <w:rPr>
+                <w:noProof/>
+                <w:webHidden/>
+              </w:rPr>
+              <w:t>7</w:t>
+            </w:r>
+            <w:r>
+              <w:rPr>
+                <w:noProof/>
+                <w:webHidden/>
+              </w:rPr>
+              <w:fldChar w:fldCharType="end"/>
+            </w:r>
+          </w:hyperlink>
+        </w:p>
+        <w:p>
+          <w:pPr>
+            <w:pStyle w:val="Spistreci3"/>
+            <w:tabs>
+              <w:tab w:val="right" w:leader="dot" w:pos="9062"/>
+            </w:tabs>
+            <w:rPr>
+              <w:noProof/>
+            </w:rPr>
+          </w:pPr>
+          <w:hyperlink w:anchor="_Toc185510710" w:history="1">
+            <w:r>
+              <w:rPr>
+                <w:rStyle w:val="Hipercze"/>
+                <w:noProof/>
+              </w:rPr>
+              <w:t>Jak uzyskać pozycję markera dla określonego dnia?</w:t>
+            </w:r>
+            <w:r>
+              <w:rPr>
+                <w:noProof/>
+                <w:webHidden/>
+              </w:rPr>
+              <w:tab/>
+            </w:r>
+            <w:r>
+              <w:rPr>
+                <w:noProof/>
+                <w:webHidden/>
+              </w:rPr>
+              <w:fldChar w:fldCharType="begin"/>
+            </w:r>
+            <w:r>
+              <w:rPr>
+                <w:noProof/>
+                <w:webHidden/>
+              </w:rPr>
+              <w:instrText xml:space="preserve"> PAGEREF _Toc185510710 \h </w:instrText>
+            </w:r>
+            <w:r>
+              <w:rPr>
+                <w:noProof/>
+                <w:webHidden/>
+              </w:rPr>
+            </w:r>
+            <w:r>
+              <w:rPr>
+                <w:noProof/>
+                <w:webHidden/>
+              </w:rPr>
+              <w:fldChar w:fldCharType="separate"/>
+            </w:r>
+            <w:r>
+              <w:rPr>
+                <w:noProof/>
+                <w:webHidden/>
+              </w:rPr>
+              <w:t>7</w:t>
+            </w:r>
+            <w:r>
+              <w:rPr>
+                <w:noProof/>
+                <w:webHidden/>
+              </w:rPr>
+              <w:fldChar w:fldCharType="end"/>
+            </w:r>
+          </w:hyperlink>
+        </w:p>
+        <w:p>
+          <w:pPr>
+            <w:pStyle w:val="Spistreci1"/>
+            <w:tabs>
+              <w:tab w:val="right" w:leader="dot" w:pos="9062"/>
+            </w:tabs>
+            <w:rPr>
+              <w:rFonts w:eastAsiaTheme="minorEastAsia"/>
+              <w:noProof/>
+              <w:lang w:eastAsia="pl-PL"/>
+            </w:rPr>
+          </w:pPr>
+          <w:hyperlink w:anchor="_Toc185510711" w:history="1">
+            <w:r>
+              <w:rPr>
+                <w:rStyle w:val="Hipercze"/>
+                <w:noProof/>
+              </w:rPr>
+              <w:t>Nowy interfejs</w:t>
+            </w:r>
+            <w:r>
+              <w:rPr>
+                <w:noProof/>
+                <w:webHidden/>
+              </w:rPr>
+              <w:tab/>
+            </w:r>
+            <w:r>
+              <w:rPr>
+                <w:noProof/>
+                <w:webHidden/>
+              </w:rPr>
+              <w:fldChar w:fldCharType="begin"/>
+            </w:r>
+            <w:r>
+              <w:rPr>
+                <w:noProof/>
+                <w:webHidden/>
+              </w:rPr>
+              <w:instrText xml:space="preserve"> PAGEREF _Toc185510711 \h </w:instrText>
+            </w:r>
+            <w:r>
+              <w:rPr>
+                <w:noProof/>
+                <w:webHidden/>
+              </w:rPr>
+            </w:r>
+            <w:r>
+              <w:rPr>
+                <w:noProof/>
+                <w:webHidden/>
+              </w:rPr>
+              <w:fldChar w:fldCharType="separate"/>
+            </w:r>
+            <w:r>
+              <w:rPr>
+                <w:noProof/>
+                <w:webHidden/>
+              </w:rPr>
+              <w:t>9</w:t>
             </w:r>
             <w:r>
               <w:rPr>
@@ -126,7 +610,7 @@
       <w:pPr>
         <w:pStyle w:val="Nagwek1"/>
       </w:pPr>
-      <w:bookmarkStart w:id="0" w:name="_Toc165547851"/>
+      <w:bookmarkStart w:id="0" w:name="_Toc185510704"/>
       <w:r>
         <w:t>Problem wyszukiwania ścieżek:</w:t>
       </w:r>
@@ -136,6 +620,7 @@
       <w:pPr>
         <w:pStyle w:val="Nagwek2"/>
       </w:pPr>
+      <w:bookmarkStart w:id="1" w:name="_Toc185510705"/>
       <w:r>
         <w:t xml:space="preserve">Jak </w:t>
       </w:r>
@@ -171,6 +656,7 @@
       <w:r>
         <w:t xml:space="preserve"> po piętrach?</w:t>
       </w:r>
+      <w:bookmarkEnd w:id="1"/>
     </w:p>
     <w:p>
       <w:pPr>
@@ -413,6 +899,7 @@
         <w:rPr>
           <w:b/>
         </w:rPr>
+        <w:lastRenderedPageBreak/>
         <w:t>PROBLEM:</w:t>
       </w:r>
       <w:r>
@@ -537,7 +1024,6 @@
         <w:rPr>
           <w:b/>
         </w:rPr>
-        <w:lastRenderedPageBreak/>
         <w:t>ROZWIĄZANIE:</w:t>
       </w:r>
     </w:p>
@@ -783,9 +1269,11 @@
       <w:pPr>
         <w:pStyle w:val="Nagwek1"/>
       </w:pPr>
+      <w:bookmarkStart w:id="2" w:name="_Toc185510706"/>
       <w:r>
         <w:t>Okna interfejsu</w:t>
       </w:r>
+      <w:bookmarkEnd w:id="2"/>
     </w:p>
     <w:p>
       <w:r>
@@ -877,7 +1365,7 @@
         </w:rPr>
         <w:lastRenderedPageBreak/>
         <w:drawing>
-          <wp:inline distT="0" distB="0" distL="0" distR="0">
+          <wp:inline distT="0" distB="0" distL="0" distR="0" wp14:anchorId="0FBA4348" wp14:editId="77B3DA66">
             <wp:extent cx="4610100" cy="3436620"/>
             <wp:effectExtent l="0" t="0" r="0" b="0"/>
             <wp:docPr id="2" name="Obraz 2"/>
@@ -933,7 +1421,7 @@
           <w:lang w:eastAsia="pl-PL"/>
         </w:rPr>
         <w:drawing>
-          <wp:inline distT="0" distB="0" distL="0" distR="0">
+          <wp:inline distT="0" distB="0" distL="0" distR="0" wp14:anchorId="49CE7291" wp14:editId="100DF3BA">
             <wp:extent cx="4677565" cy="3512820"/>
             <wp:effectExtent l="0" t="0" r="8890" b="0"/>
             <wp:docPr id="1" name="Obraz 1"/>
@@ -990,7 +1478,7 @@
         </w:rPr>
         <w:lastRenderedPageBreak/>
         <w:drawing>
-          <wp:inline distT="0" distB="0" distL="0" distR="0">
+          <wp:inline distT="0" distB="0" distL="0" distR="0" wp14:anchorId="024BF241" wp14:editId="36994643">
             <wp:extent cx="4434840" cy="3330535"/>
             <wp:effectExtent l="0" t="0" r="3810" b="3810"/>
             <wp:docPr id="3" name="Obraz 3"/>
@@ -1047,7 +1535,7 @@
           <w:lang w:eastAsia="pl-PL"/>
         </w:rPr>
         <w:drawing>
-          <wp:inline distT="0" distB="0" distL="0" distR="0">
+          <wp:inline distT="0" distB="0" distL="0" distR="0" wp14:anchorId="312936FC" wp14:editId="152F2656">
             <wp:extent cx="3627120" cy="2671136"/>
             <wp:effectExtent l="0" t="0" r="0" b="0"/>
             <wp:docPr id="7" name="Obraz 7"/>
@@ -1104,7 +1592,7 @@
         </w:rPr>
         <w:lastRenderedPageBreak/>
         <w:drawing>
-          <wp:inline distT="0" distB="0" distL="0" distR="0">
+          <wp:inline distT="0" distB="0" distL="0" distR="0" wp14:anchorId="4CDE5AFA" wp14:editId="09550955">
             <wp:extent cx="3680460" cy="2727960"/>
             <wp:effectExtent l="0" t="0" r="0" b="0"/>
             <wp:docPr id="6" name="Obraz 6"/>
@@ -1160,7 +1648,7 @@
           <w:lang w:eastAsia="pl-PL"/>
         </w:rPr>
         <w:drawing>
-          <wp:inline distT="0" distB="0" distL="0" distR="0">
+          <wp:inline distT="0" distB="0" distL="0" distR="0" wp14:anchorId="1E53B38F" wp14:editId="0C1C38D6">
             <wp:extent cx="5760720" cy="4305300"/>
             <wp:effectExtent l="0" t="0" r="0" b="0"/>
             <wp:docPr id="8" name="Obraz 8"/>
@@ -1218,7 +1706,7 @@
         </w:rPr>
         <w:lastRenderedPageBreak/>
         <w:drawing>
-          <wp:inline distT="0" distB="0" distL="0" distR="0">
+          <wp:inline distT="0" distB="0" distL="0" distR="0" wp14:anchorId="31BD32F3" wp14:editId="42585983">
             <wp:extent cx="5753100" cy="4290060"/>
             <wp:effectExtent l="0" t="0" r="0" b="0"/>
             <wp:docPr id="5" name="Obraz 5"/>
@@ -1274,7 +1762,7 @@
           <w:lang w:eastAsia="pl-PL"/>
         </w:rPr>
         <w:drawing>
-          <wp:inline distT="0" distB="0" distL="0" distR="0">
+          <wp:inline distT="0" distB="0" distL="0" distR="0" wp14:anchorId="526ECA22" wp14:editId="7F4D687E">
             <wp:extent cx="5753100" cy="4290060"/>
             <wp:effectExtent l="0" t="0" r="0" b="0"/>
             <wp:docPr id="9" name="Obraz 9"/>
@@ -1328,18 +1816,22 @@
       <w:pPr>
         <w:pStyle w:val="Nagwek1"/>
       </w:pPr>
+      <w:bookmarkStart w:id="3" w:name="_Toc185510707"/>
       <w:r>
         <w:t>Kalendarz</w:t>
       </w:r>
+      <w:bookmarkEnd w:id="3"/>
     </w:p>
     <w:p>
       <w:pPr>
         <w:pStyle w:val="Nagwek2"/>
       </w:pPr>
+      <w:bookmarkStart w:id="4" w:name="_Toc185510708"/>
       <w:proofErr w:type="spellStart"/>
       <w:r>
         <w:t>Backend</w:t>
       </w:r>
+      <w:bookmarkEnd w:id="4"/>
       <w:proofErr w:type="spellEnd"/>
     </w:p>
     <w:p>
@@ -1423,10 +1915,12 @@
       <w:pPr>
         <w:pStyle w:val="Nagwek2"/>
       </w:pPr>
+      <w:bookmarkStart w:id="5" w:name="_Toc185510709"/>
       <w:proofErr w:type="spellStart"/>
       <w:r>
         <w:t>Frontend</w:t>
       </w:r>
+      <w:bookmarkEnd w:id="5"/>
       <w:proofErr w:type="spellEnd"/>
     </w:p>
     <w:p>
@@ -1568,9 +2062,11 @@
       <w:pPr>
         <w:pStyle w:val="Nagwek3"/>
       </w:pPr>
+      <w:bookmarkStart w:id="6" w:name="_Toc185510710"/>
       <w:r>
         <w:t>Jak uzyskać pozycję markera dla określonego dnia?</w:t>
       </w:r>
+      <w:bookmarkEnd w:id="6"/>
     </w:p>
     <w:p>
       <w:pPr>
@@ -1595,7 +2091,7 @@
           <w:lang w:eastAsia="pl-PL"/>
         </w:rPr>
         <w:drawing>
-          <wp:inline distT="0" distB="0" distL="0" distR="0">
+          <wp:inline distT="0" distB="0" distL="0" distR="0" wp14:anchorId="57AEAA6D" wp14:editId="62CCECCA">
             <wp:extent cx="2701925" cy="1975485"/>
             <wp:effectExtent l="0" t="0" r="3175" b="5715"/>
             <wp:docPr id="4" name="Obraz 4"/>
@@ -1796,10 +2292,7 @@
     </w:p>
     <w:p>
       <w:r>
-        <w:t>- %7 =</w:t>
-      </w:r>
-      <w:r>
-        <w:t xml:space="preserve"> x </w:t>
+        <w:t xml:space="preserve">- %7 = x </w:t>
       </w:r>
       <w:proofErr w:type="spellStart"/>
       <w:r>
@@ -1851,7 +2344,6 @@
           <w:shd w:val="clear" w:color="auto" w:fill="FFFFFF"/>
         </w:rPr>
       </w:pPr>
-      <w:bookmarkStart w:id="1" w:name="_GoBack"/>
       <w:proofErr w:type="spellStart"/>
       <w:r>
         <w:rPr>
@@ -1922,7 +2414,7 @@
           <w:szCs w:val="21"/>
           <w:shd w:val="clear" w:color="auto" w:fill="FFFFFF"/>
         </w:rPr>
-        <w:t>()</w:t>
+        <w:t>() zwraca pierwszy dzień tygodnia w miesiącu</w:t>
       </w:r>
       <w:r>
         <w:rPr>
@@ -1933,9 +2425,9 @@
           <w:szCs w:val="21"/>
           <w:shd w:val="clear" w:color="auto" w:fill="FFFFFF"/>
         </w:rPr>
-        <w:t xml:space="preserve"> </w:t>
-      </w:r>
-      <w:bookmarkEnd w:id="1"/>
+        <w:t xml:space="preserve">, potrzebny jest </w:t>
+      </w:r>
+      <w:proofErr w:type="spellStart"/>
       <w:r>
         <w:rPr>
           <w:rFonts w:cstheme="minorHAnsi"/>
@@ -1945,8 +2437,9 @@
           <w:szCs w:val="21"/>
           <w:shd w:val="clear" w:color="auto" w:fill="FFFFFF"/>
         </w:rPr>
-        <w:t>zwraca pierwszy dzień tygodnia w miesiącu</w:t>
-      </w:r>
+        <w:t>page_marker</w:t>
+      </w:r>
+      <w:proofErr w:type="spellEnd"/>
       <w:r>
         <w:rPr>
           <w:rFonts w:cstheme="minorHAnsi"/>
@@ -1956,7 +2449,7 @@
           <w:szCs w:val="21"/>
           <w:shd w:val="clear" w:color="auto" w:fill="FFFFFF"/>
         </w:rPr>
-        <w:t xml:space="preserve">, potrzebny jest </w:t>
+        <w:t xml:space="preserve"> który będzie posiadał </w:t>
       </w:r>
       <w:proofErr w:type="spellStart"/>
       <w:r>
@@ -1968,7 +2461,7 @@
           <w:szCs w:val="21"/>
           <w:shd w:val="clear" w:color="auto" w:fill="FFFFFF"/>
         </w:rPr>
-        <w:t>page_marker</w:t>
+        <w:t>tuple</w:t>
       </w:r>
       <w:proofErr w:type="spellEnd"/>
       <w:r>
@@ -1980,7 +2473,7 @@
           <w:szCs w:val="21"/>
           <w:shd w:val="clear" w:color="auto" w:fill="FFFFFF"/>
         </w:rPr>
-        <w:t xml:space="preserve"> który będzie posiadał </w:t>
+        <w:t xml:space="preserve"> 7 na 5, na </w:t>
       </w:r>
       <w:proofErr w:type="spellStart"/>
       <w:r>
@@ -1992,7 +2485,7 @@
           <w:szCs w:val="21"/>
           <w:shd w:val="clear" w:color="auto" w:fill="FFFFFF"/>
         </w:rPr>
-        <w:t>tuple</w:t>
+        <w:t>podst</w:t>
       </w:r>
       <w:proofErr w:type="spellEnd"/>
       <w:r>
@@ -2004,7 +2497,7 @@
           <w:szCs w:val="21"/>
           <w:shd w:val="clear" w:color="auto" w:fill="FFFFFF"/>
         </w:rPr>
-        <w:t xml:space="preserve"> 7 na 5, na </w:t>
+        <w:t xml:space="preserve"> tego </w:t>
       </w:r>
       <w:proofErr w:type="spellStart"/>
       <w:r>
@@ -2016,7 +2509,7 @@
           <w:szCs w:val="21"/>
           <w:shd w:val="clear" w:color="auto" w:fill="FFFFFF"/>
         </w:rPr>
-        <w:t>podst</w:t>
+        <w:t>page</w:t>
       </w:r>
       <w:proofErr w:type="spellEnd"/>
       <w:r>
@@ -2028,9 +2521,8 @@
           <w:szCs w:val="21"/>
           <w:shd w:val="clear" w:color="auto" w:fill="FFFFFF"/>
         </w:rPr>
-        <w:t xml:space="preserve"> tego </w:t>
-      </w:r>
-      <w:proofErr w:type="spellStart"/>
+        <w:t xml:space="preserve"> marker będzie ustalana pozycja x i y markera</w:t>
+      </w:r>
       <w:r>
         <w:rPr>
           <w:rFonts w:cstheme="minorHAnsi"/>
@@ -2040,9 +2532,21 @@
           <w:szCs w:val="21"/>
           <w:shd w:val="clear" w:color="auto" w:fill="FFFFFF"/>
         </w:rPr>
-        <w:t>page</w:t>
-      </w:r>
-      <w:proofErr w:type="spellEnd"/>
+        <w:t>.</w:t>
+      </w:r>
+    </w:p>
+    <w:p>
+      <w:pPr>
+        <w:rPr>
+          <w:rFonts w:cstheme="minorHAnsi"/>
+          <w:b/>
+          <w:bCs/>
+          <w:color w:val="0D0D0D"/>
+          <w:sz w:val="21"/>
+          <w:szCs w:val="21"/>
+          <w:shd w:val="clear" w:color="auto" w:fill="FFFFFF"/>
+        </w:rPr>
+      </w:pPr>
       <w:r>
         <w:rPr>
           <w:rFonts w:cstheme="minorHAnsi"/>
@@ -2052,7 +2556,7 @@
           <w:szCs w:val="21"/>
           <w:shd w:val="clear" w:color="auto" w:fill="FFFFFF"/>
         </w:rPr>
-        <w:t xml:space="preserve"> marker będzie ustalana pozycja x i y markera</w:t>
+        <w:t>Podczas zmiany miesiąca będzie naliczany offset</w:t>
       </w:r>
       <w:r>
         <w:rPr>
@@ -2063,15 +2567,9 @@
           <w:szCs w:val="21"/>
           <w:shd w:val="clear" w:color="auto" w:fill="FFFFFF"/>
         </w:rPr>
-        <w:t>.</w:t>
-      </w:r>
-    </w:p>
-    <w:p>
-      <w:pPr>
-        <w:rPr>
-          <w:rFonts w:cstheme="minorHAnsi"/>
-        </w:rPr>
-      </w:pPr>
+        <w:t xml:space="preserve"> </w:t>
+      </w:r>
+      <w:proofErr w:type="spellStart"/>
       <w:r>
         <w:rPr>
           <w:rFonts w:cstheme="minorHAnsi"/>
@@ -2081,8 +2579,9 @@
           <w:szCs w:val="21"/>
           <w:shd w:val="clear" w:color="auto" w:fill="FFFFFF"/>
         </w:rPr>
-        <w:t>Podczas zmiany miesiąca będzie naliczany offset</w:t>
-      </w:r>
+        <w:t>datetime.date</w:t>
+      </w:r>
+      <w:proofErr w:type="spellEnd"/>
       <w:r>
         <w:rPr>
           <w:rFonts w:cstheme="minorHAnsi"/>
@@ -2092,7 +2591,7 @@
           <w:szCs w:val="21"/>
           <w:shd w:val="clear" w:color="auto" w:fill="FFFFFF"/>
         </w:rPr>
-        <w:t xml:space="preserve"> </w:t>
+        <w:t xml:space="preserve">(2024, </w:t>
       </w:r>
       <w:proofErr w:type="spellStart"/>
       <w:r>
@@ -2104,7 +2603,7 @@
           <w:szCs w:val="21"/>
           <w:shd w:val="clear" w:color="auto" w:fill="FFFFFF"/>
         </w:rPr>
-        <w:t>datetime.date</w:t>
+        <w:t>month</w:t>
       </w:r>
       <w:proofErr w:type="spellEnd"/>
       <w:r>
@@ -2116,7 +2615,7 @@
           <w:szCs w:val="21"/>
           <w:shd w:val="clear" w:color="auto" w:fill="FFFFFF"/>
         </w:rPr>
-        <w:t xml:space="preserve">(2024, </w:t>
+        <w:t>, 1).</w:t>
       </w:r>
       <w:proofErr w:type="spellStart"/>
       <w:r>
@@ -2128,7 +2627,7 @@
           <w:szCs w:val="21"/>
           <w:shd w:val="clear" w:color="auto" w:fill="FFFFFF"/>
         </w:rPr>
-        <w:t>month</w:t>
+        <w:t>weekday</w:t>
       </w:r>
       <w:proofErr w:type="spellEnd"/>
       <w:r>
@@ -2140,36 +2639,482 @@
           <w:szCs w:val="21"/>
           <w:shd w:val="clear" w:color="auto" w:fill="FFFFFF"/>
         </w:rPr>
-        <w:t>, 1).</w:t>
-      </w:r>
-      <w:proofErr w:type="spellStart"/>
+        <w:t>(</w:t>
+      </w:r>
       <w:r>
         <w:rPr>
           <w:rFonts w:cstheme="minorHAnsi"/>
+          <w:b/>
           <w:bCs/>
           <w:color w:val="0D0D0D"/>
           <w:sz w:val="21"/>
           <w:szCs w:val="21"/>
           <w:shd w:val="clear" w:color="auto" w:fill="FFFFFF"/>
         </w:rPr>
-        <w:t>weekday</w:t>
-      </w:r>
-      <w:proofErr w:type="spellEnd"/>
-      <w:r>
+        <w:t>)</w:t>
+      </w:r>
+    </w:p>
+    <w:p>
+      <w:pPr>
         <w:rPr>
           <w:rFonts w:cstheme="minorHAnsi"/>
+          <w:b/>
           <w:bCs/>
           <w:color w:val="0D0D0D"/>
           <w:sz w:val="21"/>
           <w:szCs w:val="21"/>
           <w:shd w:val="clear" w:color="auto" w:fill="FFFFFF"/>
         </w:rPr>
-        <w:t>()</w:t>
-      </w:r>
+      </w:pPr>
+      <w:r>
+        <w:rPr>
+          <w:rFonts w:cstheme="minorHAnsi"/>
+          <w:b/>
+          <w:bCs/>
+          <w:color w:val="0D0D0D"/>
+          <w:sz w:val="21"/>
+          <w:szCs w:val="21"/>
+          <w:shd w:val="clear" w:color="auto" w:fill="FFFFFF"/>
+        </w:rPr>
+        <w:t>Budowanie pokoi</w:t>
+      </w:r>
+    </w:p>
+    <w:p>
+      <w:pPr>
+        <w:rPr>
+          <w:rFonts w:cstheme="minorHAnsi"/>
+          <w:b/>
+          <w:bCs/>
+          <w:color w:val="0D0D0D"/>
+          <w:sz w:val="21"/>
+          <w:szCs w:val="21"/>
+          <w:shd w:val="clear" w:color="auto" w:fill="FFFFFF"/>
+        </w:rPr>
+      </w:pPr>
+      <w:r>
+        <w:rPr>
+          <w:noProof/>
+          <w:lang w:eastAsia="pl-PL"/>
+        </w:rPr>
+        <w:lastRenderedPageBreak/>
+        <w:drawing>
+          <wp:inline distT="0" distB="0" distL="0" distR="0" wp14:anchorId="6AA4EF60" wp14:editId="54802897">
+            <wp:extent cx="4613275" cy="3440430"/>
+            <wp:effectExtent l="0" t="0" r="0" b="7620"/>
+            <wp:docPr id="10" name="Obraz 10"/>
+            <wp:cNvGraphicFramePr>
+              <a:graphicFrameLocks xmlns:a="http://schemas.openxmlformats.org/drawingml/2006/main" noChangeAspect="1"/>
+            </wp:cNvGraphicFramePr>
+            <a:graphic xmlns:a="http://schemas.openxmlformats.org/drawingml/2006/main">
+              <a:graphicData uri="http://schemas.openxmlformats.org/drawingml/2006/picture">
+                <pic:pic xmlns:pic="http://schemas.openxmlformats.org/drawingml/2006/picture">
+                  <pic:nvPicPr>
+                    <pic:cNvPr id="0" name="Picture 1"/>
+                    <pic:cNvPicPr>
+                      <a:picLocks noChangeAspect="1" noChangeArrowheads="1"/>
+                    </pic:cNvPicPr>
+                  </pic:nvPicPr>
+                  <pic:blipFill>
+                    <a:blip r:embed="rId15">
+                      <a:extLst>
+                        <a:ext uri="{28A0092B-C50C-407E-A947-70E740481C1C}">
+                          <a14:useLocalDpi xmlns:a14="http://schemas.microsoft.com/office/drawing/2010/main" val="0"/>
+                        </a:ext>
+                      </a:extLst>
+                    </a:blip>
+                    <a:srcRect/>
+                    <a:stretch>
+                      <a:fillRect/>
+                    </a:stretch>
+                  </pic:blipFill>
+                  <pic:spPr bwMode="auto">
+                    <a:xfrm>
+                      <a:off x="0" y="0"/>
+                      <a:ext cx="4613275" cy="3440430"/>
+                    </a:xfrm>
+                    <a:prstGeom prst="rect">
+                      <a:avLst/>
+                    </a:prstGeom>
+                    <a:noFill/>
+                    <a:ln>
+                      <a:noFill/>
+                    </a:ln>
+                  </pic:spPr>
+                </pic:pic>
+              </a:graphicData>
+            </a:graphic>
+          </wp:inline>
+        </w:drawing>
+      </w:r>
+    </w:p>
+    <w:p>
+      <w:pPr>
+        <w:rPr>
+          <w:rFonts w:cstheme="minorHAnsi"/>
+          <w:b/>
+          <w:bCs/>
+          <w:color w:val="0D0D0D"/>
+          <w:sz w:val="21"/>
+          <w:szCs w:val="21"/>
+          <w:shd w:val="clear" w:color="auto" w:fill="FFFFFF"/>
+        </w:rPr>
+      </w:pPr>
+    </w:p>
+    <w:p>
+      <w:pPr>
+        <w:rPr>
+          <w:rFonts w:cstheme="minorHAnsi"/>
+          <w:b/>
+          <w:bCs/>
+          <w:color w:val="0D0D0D"/>
+          <w:sz w:val="21"/>
+          <w:szCs w:val="21"/>
+          <w:shd w:val="clear" w:color="auto" w:fill="FFFFFF"/>
+        </w:rPr>
+      </w:pPr>
+      <w:r>
+        <w:rPr>
+          <w:rFonts w:cstheme="minorHAnsi"/>
+          <w:b/>
+          <w:bCs/>
+          <w:noProof/>
+          <w:color w:val="0D0D0D"/>
+          <w:sz w:val="21"/>
+          <w:szCs w:val="21"/>
+          <w:shd w:val="clear" w:color="auto" w:fill="FFFFFF"/>
+          <w:lang w:eastAsia="pl-PL"/>
+        </w:rPr>
+        <w:drawing>
+          <wp:inline distT="0" distB="0" distL="0" distR="0" wp14:anchorId="53A20637" wp14:editId="09D55243">
+            <wp:extent cx="4618990" cy="3429000"/>
+            <wp:effectExtent l="0" t="0" r="0" b="0"/>
+            <wp:docPr id="12" name="Obraz 12"/>
+            <wp:cNvGraphicFramePr>
+              <a:graphicFrameLocks xmlns:a="http://schemas.openxmlformats.org/drawingml/2006/main" noChangeAspect="1"/>
+            </wp:cNvGraphicFramePr>
+            <a:graphic xmlns:a="http://schemas.openxmlformats.org/drawingml/2006/main">
+              <a:graphicData uri="http://schemas.openxmlformats.org/drawingml/2006/picture">
+                <pic:pic xmlns:pic="http://schemas.openxmlformats.org/drawingml/2006/picture">
+                  <pic:nvPicPr>
+                    <pic:cNvPr id="0" name="Picture 3"/>
+                    <pic:cNvPicPr>
+                      <a:picLocks noChangeAspect="1" noChangeArrowheads="1"/>
+                    </pic:cNvPicPr>
+                  </pic:nvPicPr>
+                  <pic:blipFill>
+                    <a:blip r:embed="rId16">
+                      <a:extLst>
+                        <a:ext uri="{28A0092B-C50C-407E-A947-70E740481C1C}">
+                          <a14:useLocalDpi xmlns:a14="http://schemas.microsoft.com/office/drawing/2010/main" val="0"/>
+                        </a:ext>
+                      </a:extLst>
+                    </a:blip>
+                    <a:srcRect/>
+                    <a:stretch>
+                      <a:fillRect/>
+                    </a:stretch>
+                  </pic:blipFill>
+                  <pic:spPr bwMode="auto">
+                    <a:xfrm>
+                      <a:off x="0" y="0"/>
+                      <a:ext cx="4618990" cy="3429000"/>
+                    </a:xfrm>
+                    <a:prstGeom prst="rect">
+                      <a:avLst/>
+                    </a:prstGeom>
+                    <a:noFill/>
+                    <a:ln>
+                      <a:noFill/>
+                    </a:ln>
+                  </pic:spPr>
+                </pic:pic>
+              </a:graphicData>
+            </a:graphic>
+          </wp:inline>
+        </w:drawing>
+      </w:r>
+    </w:p>
+    <w:p>
+      <w:pPr>
+        <w:rPr>
+          <w:rFonts w:cstheme="minorHAnsi"/>
+        </w:rPr>
+      </w:pPr>
     </w:p>
     <w:p/>
     <w:p/>
+    <w:p>
+      <w:pPr>
+        <w:pStyle w:val="Nagwek1"/>
+      </w:pPr>
+      <w:bookmarkStart w:id="7" w:name="_Toc185510711"/>
+      <w:r>
+        <w:t>Nowy interfejs</w:t>
+      </w:r>
+      <w:bookmarkEnd w:id="7"/>
+    </w:p>
+    <w:p>
+      <w:pPr>
+        <w:rPr>
+          <w:noProof/>
+          <w:lang w:eastAsia="pl-PL"/>
+        </w:rPr>
+      </w:pPr>
+    </w:p>
+    <w:p>
+      <w:r>
+        <w:rPr>
+          <w:noProof/>
+          <w:lang w:eastAsia="pl-PL"/>
+        </w:rPr>
+        <w:lastRenderedPageBreak/>
+        <w:drawing>
+          <wp:inline distT="0" distB="0" distL="0" distR="0">
+            <wp:extent cx="3728085" cy="3405505"/>
+            <wp:effectExtent l="0" t="0" r="5715" b="4445"/>
+            <wp:docPr id="13" name="Obraz 13"/>
+            <wp:cNvGraphicFramePr>
+              <a:graphicFrameLocks xmlns:a="http://schemas.openxmlformats.org/drawingml/2006/main" noChangeAspect="1"/>
+            </wp:cNvGraphicFramePr>
+            <a:graphic xmlns:a="http://schemas.openxmlformats.org/drawingml/2006/main">
+              <a:graphicData uri="http://schemas.openxmlformats.org/drawingml/2006/picture">
+                <pic:pic xmlns:pic="http://schemas.openxmlformats.org/drawingml/2006/picture">
+                  <pic:nvPicPr>
+                    <pic:cNvPr id="0" name="Picture 1"/>
+                    <pic:cNvPicPr>
+                      <a:picLocks noChangeAspect="1" noChangeArrowheads="1"/>
+                    </pic:cNvPicPr>
+                  </pic:nvPicPr>
+                  <pic:blipFill>
+                    <a:blip r:embed="rId17">
+                      <a:extLst>
+                        <a:ext uri="{28A0092B-C50C-407E-A947-70E740481C1C}">
+                          <a14:useLocalDpi xmlns:a14="http://schemas.microsoft.com/office/drawing/2010/main" val="0"/>
+                        </a:ext>
+                      </a:extLst>
+                    </a:blip>
+                    <a:srcRect/>
+                    <a:stretch>
+                      <a:fillRect/>
+                    </a:stretch>
+                  </pic:blipFill>
+                  <pic:spPr bwMode="auto">
+                    <a:xfrm>
+                      <a:off x="0" y="0"/>
+                      <a:ext cx="3728085" cy="3405505"/>
+                    </a:xfrm>
+                    <a:prstGeom prst="rect">
+                      <a:avLst/>
+                    </a:prstGeom>
+                    <a:noFill/>
+                    <a:ln>
+                      <a:noFill/>
+                    </a:ln>
+                  </pic:spPr>
+                </pic:pic>
+              </a:graphicData>
+            </a:graphic>
+          </wp:inline>
+        </w:drawing>
+      </w:r>
+    </w:p>
     <w:p/>
+    <w:p>
+      <w:pPr>
+        <w:pStyle w:val="Nagwek2"/>
+      </w:pPr>
+      <w:r>
+        <w:t>Kalendarz</w:t>
+      </w:r>
+    </w:p>
+    <w:p>
+      <w:r>
+        <w:rPr>
+          <w:noProof/>
+          <w:lang w:eastAsia="pl-PL"/>
+        </w:rPr>
+        <w:drawing>
+          <wp:inline distT="0" distB="0" distL="0" distR="0">
+            <wp:extent cx="3733800" cy="2438400"/>
+            <wp:effectExtent l="0" t="0" r="0" b="0"/>
+            <wp:docPr id="15" name="Obraz 15"/>
+            <wp:cNvGraphicFramePr>
+              <a:graphicFrameLocks xmlns:a="http://schemas.openxmlformats.org/drawingml/2006/main" noChangeAspect="1"/>
+            </wp:cNvGraphicFramePr>
+            <a:graphic xmlns:a="http://schemas.openxmlformats.org/drawingml/2006/main">
+              <a:graphicData uri="http://schemas.openxmlformats.org/drawingml/2006/picture">
+                <pic:pic xmlns:pic="http://schemas.openxmlformats.org/drawingml/2006/picture">
+                  <pic:nvPicPr>
+                    <pic:cNvPr id="0" name="Picture 3"/>
+                    <pic:cNvPicPr>
+                      <a:picLocks noChangeAspect="1" noChangeArrowheads="1"/>
+                    </pic:cNvPicPr>
+                  </pic:nvPicPr>
+                  <pic:blipFill>
+                    <a:blip r:embed="rId18">
+                      <a:extLst>
+                        <a:ext uri="{28A0092B-C50C-407E-A947-70E740481C1C}">
+                          <a14:useLocalDpi xmlns:a14="http://schemas.microsoft.com/office/drawing/2010/main" val="0"/>
+                        </a:ext>
+                      </a:extLst>
+                    </a:blip>
+                    <a:srcRect/>
+                    <a:stretch>
+                      <a:fillRect/>
+                    </a:stretch>
+                  </pic:blipFill>
+                  <pic:spPr bwMode="auto">
+                    <a:xfrm>
+                      <a:off x="0" y="0"/>
+                      <a:ext cx="3733800" cy="2438400"/>
+                    </a:xfrm>
+                    <a:prstGeom prst="rect">
+                      <a:avLst/>
+                    </a:prstGeom>
+                    <a:noFill/>
+                    <a:ln>
+                      <a:noFill/>
+                    </a:ln>
+                  </pic:spPr>
+                </pic:pic>
+              </a:graphicData>
+            </a:graphic>
+          </wp:inline>
+        </w:drawing>
+      </w:r>
+    </w:p>
+    <w:p>
+      <w:pPr>
+        <w:pStyle w:val="Nagwek3"/>
+      </w:pPr>
+      <w:r>
+        <w:lastRenderedPageBreak/>
+        <w:t>Opcja 2</w:t>
+      </w:r>
+      <w:bookmarkStart w:id="8" w:name="_GoBack"/>
+      <w:bookmarkEnd w:id="8"/>
+    </w:p>
+    <w:p>
+      <w:r>
+        <w:rPr>
+          <w:noProof/>
+          <w:lang w:eastAsia="pl-PL"/>
+        </w:rPr>
+        <w:drawing>
+          <wp:inline distT="0" distB="0" distL="0" distR="0">
+            <wp:extent cx="3733800" cy="2438400"/>
+            <wp:effectExtent l="0" t="0" r="0" b="0"/>
+            <wp:docPr id="16" name="Obraz 16"/>
+            <wp:cNvGraphicFramePr>
+              <a:graphicFrameLocks xmlns:a="http://schemas.openxmlformats.org/drawingml/2006/main" noChangeAspect="1"/>
+            </wp:cNvGraphicFramePr>
+            <a:graphic xmlns:a="http://schemas.openxmlformats.org/drawingml/2006/main">
+              <a:graphicData uri="http://schemas.openxmlformats.org/drawingml/2006/picture">
+                <pic:pic xmlns:pic="http://schemas.openxmlformats.org/drawingml/2006/picture">
+                  <pic:nvPicPr>
+                    <pic:cNvPr id="0" name="Picture 4"/>
+                    <pic:cNvPicPr>
+                      <a:picLocks noChangeAspect="1" noChangeArrowheads="1"/>
+                    </pic:cNvPicPr>
+                  </pic:nvPicPr>
+                  <pic:blipFill>
+                    <a:blip r:embed="rId19">
+                      <a:extLst>
+                        <a:ext uri="{28A0092B-C50C-407E-A947-70E740481C1C}">
+                          <a14:useLocalDpi xmlns:a14="http://schemas.microsoft.com/office/drawing/2010/main" val="0"/>
+                        </a:ext>
+                      </a:extLst>
+                    </a:blip>
+                    <a:srcRect/>
+                    <a:stretch>
+                      <a:fillRect/>
+                    </a:stretch>
+                  </pic:blipFill>
+                  <pic:spPr bwMode="auto">
+                    <a:xfrm>
+                      <a:off x="0" y="0"/>
+                      <a:ext cx="3733800" cy="2438400"/>
+                    </a:xfrm>
+                    <a:prstGeom prst="rect">
+                      <a:avLst/>
+                    </a:prstGeom>
+                    <a:noFill/>
+                    <a:ln>
+                      <a:noFill/>
+                    </a:ln>
+                  </pic:spPr>
+                </pic:pic>
+              </a:graphicData>
+            </a:graphic>
+          </wp:inline>
+        </w:drawing>
+      </w:r>
+    </w:p>
+    <w:p/>
+    <w:p>
+      <w:pPr>
+        <w:pStyle w:val="Nagwek2"/>
+      </w:pPr>
+      <w:r>
+        <w:t xml:space="preserve">Zatrudnianie </w:t>
+      </w:r>
+    </w:p>
+    <w:p>
+      <w:r>
+        <w:rPr>
+          <w:noProof/>
+          <w:lang w:eastAsia="pl-PL"/>
+        </w:rPr>
+        <w:drawing>
+          <wp:inline distT="0" distB="0" distL="0" distR="0">
+            <wp:extent cx="3733800" cy="2438400"/>
+            <wp:effectExtent l="0" t="0" r="0" b="0"/>
+            <wp:docPr id="17" name="Obraz 17"/>
+            <wp:cNvGraphicFramePr>
+              <a:graphicFrameLocks xmlns:a="http://schemas.openxmlformats.org/drawingml/2006/main" noChangeAspect="1"/>
+            </wp:cNvGraphicFramePr>
+            <a:graphic xmlns:a="http://schemas.openxmlformats.org/drawingml/2006/main">
+              <a:graphicData uri="http://schemas.openxmlformats.org/drawingml/2006/picture">
+                <pic:pic xmlns:pic="http://schemas.openxmlformats.org/drawingml/2006/picture">
+                  <pic:nvPicPr>
+                    <pic:cNvPr id="0" name="Picture 5"/>
+                    <pic:cNvPicPr>
+                      <a:picLocks noChangeAspect="1" noChangeArrowheads="1"/>
+                    </pic:cNvPicPr>
+                  </pic:nvPicPr>
+                  <pic:blipFill>
+                    <a:blip r:embed="rId20">
+                      <a:extLst>
+                        <a:ext uri="{28A0092B-C50C-407E-A947-70E740481C1C}">
+                          <a14:useLocalDpi xmlns:a14="http://schemas.microsoft.com/office/drawing/2010/main" val="0"/>
+                        </a:ext>
+                      </a:extLst>
+                    </a:blip>
+                    <a:srcRect/>
+                    <a:stretch>
+                      <a:fillRect/>
+                    </a:stretch>
+                  </pic:blipFill>
+                  <pic:spPr bwMode="auto">
+                    <a:xfrm>
+                      <a:off x="0" y="0"/>
+                      <a:ext cx="3733800" cy="2438400"/>
+                    </a:xfrm>
+                    <a:prstGeom prst="rect">
+                      <a:avLst/>
+                    </a:prstGeom>
+                    <a:noFill/>
+                    <a:ln>
+                      <a:noFill/>
+                    </a:ln>
+                  </pic:spPr>
+                </pic:pic>
+              </a:graphicData>
+            </a:graphic>
+          </wp:inline>
+        </w:drawing>
+      </w:r>
+    </w:p>
     <w:sectPr>
       <w:pgSz w:w="11906" w:h="16838"/>
       <w:pgMar w:top="1417" w:right="1417" w:bottom="1417" w:left="1417" w:header="708" w:footer="708" w:gutter="0"/>
@@ -3119,6 +4064,32 @@
       <w:color w:val="2E74B5" w:themeColor="accent1" w:themeShade="BF"/>
     </w:rPr>
   </w:style>
+  <w:style w:type="paragraph" w:styleId="Spistreci2">
+    <w:name w:val="toc 2"/>
+    <w:basedOn w:val="Normalny"/>
+    <w:next w:val="Normalny"/>
+    <w:autoRedefine/>
+    <w:uiPriority w:val="39"/>
+    <w:unhideWhenUsed/>
+    <w:rsid w:val="00B610A6"/>
+    <w:pPr>
+      <w:spacing w:after="100"/>
+      <w:ind w:left="220"/>
+    </w:pPr>
+  </w:style>
+  <w:style w:type="paragraph" w:styleId="Spistreci3">
+    <w:name w:val="toc 3"/>
+    <w:basedOn w:val="Normalny"/>
+    <w:next w:val="Normalny"/>
+    <w:autoRedefine/>
+    <w:uiPriority w:val="39"/>
+    <w:unhideWhenUsed/>
+    <w:rsid w:val="00B610A6"/>
+    <w:pPr>
+      <w:spacing w:after="100"/>
+      <w:ind w:left="440"/>
+    </w:pPr>
+  </w:style>
 </w:styles>
 </file>
 
@@ -3388,7 +4359,7 @@
 </file>
 
 <file path=customXml/itemProps1.xml><?xml version="1.0" encoding="utf-8"?>
-<ds:datastoreItem xmlns:ds="http://schemas.openxmlformats.org/officeDocument/2006/customXml" ds:itemID="{C2CF13C3-76D7-494A-B19E-9D203040947F}">
+<ds:datastoreItem xmlns:ds="http://schemas.openxmlformats.org/officeDocument/2006/customXml" ds:itemID="{C5783832-B63C-4544-A9A4-BBAFD4ED534D}">
   <ds:schemaRefs>
     <ds:schemaRef ds:uri="http://schemas.openxmlformats.org/officeDocument/2006/bibliography"/>
   </ds:schemaRefs>

</xml_diff>